<commit_message>
APP - cadastro de produto
</commit_message>
<xml_diff>
--- a/Documentação/RELATÓRIO.docx
+++ b/Documentação/RELATÓRIO.docx
@@ -142,18 +142,8 @@
           <w:szCs w:val="24"/>
         </w:rPr>
         <w:br/>
-        <w:t xml:space="preserve">Isadora Oliveira </w:t>
-      </w:r>
-      <w:proofErr w:type="spellStart"/>
-      <w:r>
-        <w:rPr>
-          <w:rFonts w:ascii="Arial" w:hAnsi="Arial" w:cs="Arial"/>
-          <w:sz w:val="28"/>
-          <w:szCs w:val="24"/>
-        </w:rPr>
-        <w:t>Rogieri</w:t>
-      </w:r>
-      <w:proofErr w:type="spellEnd"/>
+        <w:t>Isadora Oliveira Rogieri</w:t>
+      </w:r>
       <w:r>
         <w:rPr>
           <w:rFonts w:ascii="Arial" w:hAnsi="Arial" w:cs="Arial"/>
@@ -480,18 +470,8 @@
           <w:szCs w:val="24"/>
         </w:rPr>
         <w:br/>
-        <w:t xml:space="preserve">Isadora Oliveira </w:t>
-      </w:r>
-      <w:proofErr w:type="spellStart"/>
-      <w:r>
-        <w:rPr>
-          <w:rFonts w:ascii="Arial" w:hAnsi="Arial" w:cs="Arial"/>
-          <w:sz w:val="28"/>
-          <w:szCs w:val="24"/>
-        </w:rPr>
-        <w:t>Rogieri</w:t>
-      </w:r>
-      <w:proofErr w:type="spellEnd"/>
+        <w:t>Isadora Oliveira Rogieri</w:t>
+      </w:r>
       <w:r>
         <w:rPr>
           <w:rFonts w:ascii="Arial" w:hAnsi="Arial" w:cs="Arial"/>
@@ -672,27 +652,7 @@
           <w:sz w:val="20"/>
           <w:szCs w:val="20"/>
         </w:rPr>
-        <w:t xml:space="preserve">à Escola SENAI “Prof. Dr. </w:t>
-      </w:r>
-      <w:proofErr w:type="spellStart"/>
-      <w:r>
-        <w:rPr>
-          <w:rFonts w:ascii="Arial" w:hAnsi="Arial" w:cs="Arial"/>
-          <w:color w:val="000000"/>
-          <w:sz w:val="20"/>
-          <w:szCs w:val="20"/>
-        </w:rPr>
-        <w:t>Euryclides</w:t>
-      </w:r>
-      <w:proofErr w:type="spellEnd"/>
-      <w:r>
-        <w:rPr>
-          <w:rFonts w:ascii="Arial" w:hAnsi="Arial" w:cs="Arial"/>
-          <w:color w:val="000000"/>
-          <w:sz w:val="20"/>
-          <w:szCs w:val="20"/>
-        </w:rPr>
-        <w:t xml:space="preserve"> de Jesus Zerbini” para obtenção do certificado de conclusão do Curso Técnico </w:t>
+        <w:t xml:space="preserve">à Escola SENAI “Prof. Dr. Euryclides de Jesus Zerbini” para obtenção do certificado de conclusão do Curso Técnico </w:t>
       </w:r>
       <w:r>
         <w:rPr>
@@ -760,23 +720,7 @@
         <w:t xml:space="preserve">Orientador: </w:t>
       </w:r>
       <w:r>
-        <w:t xml:space="preserve">Douglas de Cassio </w:t>
-      </w:r>
-      <w:proofErr w:type="spellStart"/>
-      <w:r>
-        <w:t>Quinzani</w:t>
-      </w:r>
-      <w:proofErr w:type="spellEnd"/>
-      <w:r>
-        <w:t xml:space="preserve"> Gaspar, Paulo Henrique </w:t>
-      </w:r>
-      <w:proofErr w:type="spellStart"/>
-      <w:r>
-        <w:t>Pansani</w:t>
-      </w:r>
-      <w:proofErr w:type="spellEnd"/>
-      <w:r>
-        <w:t xml:space="preserve"> e Renato</w:t>
+        <w:t>Douglas de Cassio Quinzani Gaspar, Paulo Henrique Pansani e Renato</w:t>
       </w:r>
       <w:r>
         <w:t xml:space="preserve"> de Matos</w:t>
@@ -945,18 +889,8 @@
           <w:szCs w:val="24"/>
         </w:rPr>
         <w:br/>
-        <w:t xml:space="preserve">Isadora Oliveira </w:t>
-      </w:r>
-      <w:proofErr w:type="spellStart"/>
-      <w:r>
-        <w:rPr>
-          <w:rFonts w:ascii="Arial" w:hAnsi="Arial" w:cs="Arial"/>
-          <w:sz w:val="28"/>
-          <w:szCs w:val="24"/>
-        </w:rPr>
-        <w:t>Rogieri</w:t>
-      </w:r>
-      <w:proofErr w:type="spellEnd"/>
+        <w:t>Isadora Oliveira Rogieri</w:t>
+      </w:r>
       <w:r>
         <w:rPr>
           <w:rFonts w:ascii="Arial" w:hAnsi="Arial" w:cs="Arial"/>
@@ -1105,21 +1039,7 @@
         <w:rPr>
           <w:rFonts w:ascii="Arial" w:hAnsi="Arial" w:cs="Arial"/>
         </w:rPr>
-        <w:t xml:space="preserve"> Dr. </w:t>
-      </w:r>
-      <w:proofErr w:type="spellStart"/>
-      <w:r>
-        <w:rPr>
-          <w:rFonts w:ascii="Arial" w:hAnsi="Arial" w:cs="Arial"/>
-        </w:rPr>
-        <w:t>Euryclides</w:t>
-      </w:r>
-      <w:proofErr w:type="spellEnd"/>
-      <w:r>
-        <w:rPr>
-          <w:rFonts w:ascii="Arial" w:hAnsi="Arial" w:cs="Arial"/>
-        </w:rPr>
-        <w:t xml:space="preserve"> de Jesus Zerbini”.</w:t>
+        <w:t xml:space="preserve"> Dr. Euryclides de Jesus Zerbini”.</w:t>
       </w:r>
     </w:p>
     <w:p>
@@ -1493,9 +1413,8 @@
           <w:szCs w:val="24"/>
           <w:lang w:eastAsia="pt-BR"/>
         </w:rPr>
-        <w:t xml:space="preserve">Douglas de Cassio </w:t>
-      </w:r>
-      <w:proofErr w:type="spellStart"/>
+        <w:t xml:space="preserve">Douglas de Cassio Quinzani Gaspar, Paulo Henrique </w:t>
+      </w:r>
       <w:r>
         <w:rPr>
           <w:rFonts w:ascii="Arial" w:eastAsia="Times New Roman" w:hAnsi="Arial" w:cs="Arial"/>
@@ -1504,40 +1423,7 @@
           <w:szCs w:val="24"/>
           <w:lang w:eastAsia="pt-BR"/>
         </w:rPr>
-        <w:t>Quinzani</w:t>
-      </w:r>
-      <w:proofErr w:type="spellEnd"/>
-      <w:r>
-        <w:rPr>
-          <w:rFonts w:ascii="Arial" w:eastAsia="Times New Roman" w:hAnsi="Arial" w:cs="Arial"/>
-          <w:bCs/>
-          <w:sz w:val="24"/>
-          <w:szCs w:val="24"/>
-          <w:lang w:eastAsia="pt-BR"/>
-        </w:rPr>
-        <w:t xml:space="preserve"> Gaspar, Paulo Henrique </w:t>
-      </w:r>
-      <w:proofErr w:type="spellStart"/>
-      <w:r>
-        <w:rPr>
-          <w:rFonts w:ascii="Arial" w:eastAsia="Times New Roman" w:hAnsi="Arial" w:cs="Arial"/>
-          <w:bCs/>
-          <w:sz w:val="24"/>
-          <w:szCs w:val="24"/>
-          <w:lang w:eastAsia="pt-BR"/>
-        </w:rPr>
-        <w:t>Pansani</w:t>
-      </w:r>
-      <w:proofErr w:type="spellEnd"/>
-      <w:r>
-        <w:rPr>
-          <w:rFonts w:ascii="Arial" w:eastAsia="Times New Roman" w:hAnsi="Arial" w:cs="Arial"/>
-          <w:bCs/>
-          <w:sz w:val="24"/>
-          <w:szCs w:val="24"/>
-          <w:lang w:eastAsia="pt-BR"/>
-        </w:rPr>
-        <w:t xml:space="preserve"> e</w:t>
+        <w:t>Pansani e</w:t>
       </w:r>
       <w:r>
         <w:rPr>
@@ -6322,43 +6208,7 @@
           <w:sz w:val="24"/>
           <w:szCs w:val="24"/>
         </w:rPr>
-        <w:t xml:space="preserve"> de acesso </w:t>
-      </w:r>
-      <w:proofErr w:type="spellStart"/>
-      <w:r>
-        <w:rPr>
-          <w:rFonts w:ascii="Arial" w:hAnsi="Arial" w:cs="Arial"/>
-          <w:sz w:val="24"/>
-          <w:szCs w:val="24"/>
-        </w:rPr>
-        <w:t>a</w:t>
-      </w:r>
-      <w:proofErr w:type="spellEnd"/>
-      <w:r>
-        <w:rPr>
-          <w:rFonts w:ascii="Arial" w:hAnsi="Arial" w:cs="Arial"/>
-          <w:sz w:val="24"/>
-          <w:szCs w:val="24"/>
-        </w:rPr>
-        <w:t xml:space="preserve"> internet surgiu a possibilidade de utilização de diversos canais de comercialização além e sites próprios, como alternativas integradas ao e-commerce, como Google </w:t>
-      </w:r>
-      <w:proofErr w:type="spellStart"/>
-      <w:r>
-        <w:rPr>
-          <w:rFonts w:ascii="Arial" w:hAnsi="Arial" w:cs="Arial"/>
-          <w:sz w:val="24"/>
-          <w:szCs w:val="24"/>
-        </w:rPr>
-        <w:t>AdWords</w:t>
-      </w:r>
-      <w:proofErr w:type="spellEnd"/>
-      <w:r>
-        <w:rPr>
-          <w:rFonts w:ascii="Arial" w:hAnsi="Arial" w:cs="Arial"/>
-          <w:sz w:val="24"/>
-          <w:szCs w:val="24"/>
-        </w:rPr>
-        <w:t xml:space="preserve">, e-mail marketing e </w:t>
+        <w:t xml:space="preserve"> de acesso a internet surgiu a possibilidade de utilização de diversos canais de comercialização além e sites próprios, como alternativas integradas ao e-commerce, como Google AdWords, e-mail marketing e </w:t>
       </w:r>
       <w:r>
         <w:rPr>
@@ -7232,7 +7082,6 @@
         </w:rPr>
         <w:br/>
       </w:r>
-      <w:proofErr w:type="gramStart"/>
       <w:r>
         <w:rPr>
           <w:rFonts w:ascii="Arial" w:hAnsi="Arial" w:cs="Arial"/>
@@ -7255,16 +7104,7 @@
           <w:sz w:val="24"/>
           <w:szCs w:val="24"/>
         </w:rPr>
-        <w:t>Permitir</w:t>
-      </w:r>
-      <w:proofErr w:type="gramEnd"/>
-      <w:r>
-        <w:rPr>
-          <w:rFonts w:ascii="Arial" w:hAnsi="Arial" w:cs="Arial"/>
-          <w:sz w:val="24"/>
-          <w:szCs w:val="24"/>
-        </w:rPr>
-        <w:t xml:space="preserve"> que um usuário administrador cadastre outros usuários administradores;</w:t>
+        <w:t>Permitir que um usuário administrador cadastre outros usuários administradores;</w:t>
       </w:r>
       <w:r>
         <w:rPr>
@@ -8467,19 +8307,12 @@
           <w:sz w:val="24"/>
           <w:szCs w:val="24"/>
         </w:rPr>
-        <w:t>dispositivo</w:t>
-      </w:r>
-      <w:r>
-        <w:rPr>
-          <w:rFonts w:ascii="Arial" w:hAnsi="Arial" w:cs="Arial"/>
-          <w:sz w:val="24"/>
-          <w:szCs w:val="24"/>
-        </w:rPr>
-        <w:t xml:space="preserve">; </w:t>
-      </w:r>
-    </w:p>
-    <w:p>
-      <w:pPr>
+        <w:t xml:space="preserve">dispositivo; </w:t>
+      </w:r>
+    </w:p>
+    <w:p>
+      <w:pPr>
+        <w:jc w:val="both"/>
         <w:rPr>
           <w:rFonts w:ascii="Arial" w:hAnsi="Arial" w:cs="Arial"/>
           <w:sz w:val="24"/>
@@ -8539,16 +8372,34 @@
           <w:rFonts w:ascii="Arial" w:hAnsi="Arial" w:cs="Arial"/>
           <w:sz w:val="24"/>
           <w:szCs w:val="24"/>
-        </w:rPr>
-        <w:t>As senhas devem ser criptografadas ao armazenadas no banco</w:t>
-      </w:r>
-      <w:r>
-        <w:rPr>
-          <w:rFonts w:ascii="Arial" w:hAnsi="Arial" w:cs="Arial"/>
-          <w:sz w:val="24"/>
-          <w:szCs w:val="24"/>
-        </w:rPr>
-        <w:t xml:space="preserve">; </w:t>
+          <w:shd w:val="clear" w:color="auto" w:fill="FFFFFF"/>
+        </w:rPr>
+        <w:t>O software conta com itens de segurança</w:t>
+      </w:r>
+      <w:r>
+        <w:rPr>
+          <w:rFonts w:ascii="Arial" w:hAnsi="Arial" w:cs="Arial"/>
+          <w:sz w:val="24"/>
+          <w:szCs w:val="24"/>
+          <w:shd w:val="clear" w:color="auto" w:fill="FFFFFF"/>
+        </w:rPr>
+        <w:t xml:space="preserve"> como criptografia de </w:t>
+      </w:r>
+      <w:r>
+        <w:rPr>
+          <w:rFonts w:ascii="Arial" w:hAnsi="Arial" w:cs="Arial"/>
+          <w:sz w:val="24"/>
+          <w:szCs w:val="24"/>
+        </w:rPr>
+        <w:t>senhas</w:t>
+      </w:r>
+      <w:r>
+        <w:rPr>
+          <w:rFonts w:ascii="Arial" w:hAnsi="Arial" w:cs="Arial"/>
+          <w:sz w:val="24"/>
+          <w:szCs w:val="24"/>
+        </w:rPr>
+        <w:t>;</w:t>
       </w:r>
     </w:p>
     <w:p>
@@ -8861,21 +8712,12 @@
         </w:rPr>
         <w:t xml:space="preserve"> utilização do software </w:t>
       </w:r>
-      <w:proofErr w:type="spellStart"/>
       <w:r>
         <w:rPr>
           <w:rStyle w:val="normaltextrun"/>
           <w:rFonts w:ascii="Arial" w:hAnsi="Arial" w:cs="Arial"/>
         </w:rPr>
-        <w:t>IntelliJ</w:t>
-      </w:r>
-      <w:proofErr w:type="spellEnd"/>
-      <w:r>
-        <w:rPr>
-          <w:rStyle w:val="normaltextrun"/>
-          <w:rFonts w:ascii="Arial" w:hAnsi="Arial" w:cs="Arial"/>
-        </w:rPr>
-        <w:t xml:space="preserve"> IDEA</w:t>
+        <w:t>IntelliJ IDEA</w:t>
       </w:r>
       <w:r>
         <w:rPr>
@@ -8956,43 +8798,7 @@
           <w:sz w:val="24"/>
           <w:szCs w:val="24"/>
         </w:rPr>
-        <w:t xml:space="preserve"> software Visual Studio </w:t>
-      </w:r>
-      <w:proofErr w:type="spellStart"/>
-      <w:r>
-        <w:rPr>
-          <w:rFonts w:ascii="Arial" w:hAnsi="Arial" w:cs="Arial"/>
-          <w:sz w:val="24"/>
-          <w:szCs w:val="24"/>
-        </w:rPr>
-        <w:t>Code</w:t>
-      </w:r>
-      <w:proofErr w:type="spellEnd"/>
-      <w:r>
-        <w:rPr>
-          <w:rFonts w:ascii="Arial" w:hAnsi="Arial" w:cs="Arial"/>
-          <w:sz w:val="24"/>
-          <w:szCs w:val="24"/>
-        </w:rPr>
-        <w:t xml:space="preserve"> para o desenvolvimento </w:t>
-      </w:r>
-      <w:proofErr w:type="spellStart"/>
-      <w:r>
-        <w:rPr>
-          <w:rFonts w:ascii="Arial" w:hAnsi="Arial" w:cs="Arial"/>
-          <w:sz w:val="24"/>
-          <w:szCs w:val="24"/>
-        </w:rPr>
-        <w:t>FrontEnd</w:t>
-      </w:r>
-      <w:proofErr w:type="spellEnd"/>
-      <w:r>
-        <w:rPr>
-          <w:rFonts w:ascii="Arial" w:hAnsi="Arial" w:cs="Arial"/>
-          <w:sz w:val="24"/>
-          <w:szCs w:val="24"/>
-        </w:rPr>
-        <w:t>;</w:t>
+        <w:t xml:space="preserve"> software Visual Studio Code para o desenvolvimento FrontEnd;</w:t>
       </w:r>
     </w:p>
     <w:p>
@@ -11052,25 +10858,7 @@
           <w:sz w:val="24"/>
           <w:szCs w:val="24"/>
         </w:rPr>
-        <w:t xml:space="preserve">Definimos uma hierarquia do nível dos riscos, do mais grave para o menos grave. Assim, damos uma maior atenção </w:t>
-      </w:r>
-      <w:proofErr w:type="gramStart"/>
-      <w:r>
-        <w:rPr>
-          <w:rFonts w:ascii="Arial" w:hAnsi="Arial" w:cs="Arial"/>
-          <w:sz w:val="24"/>
-          <w:szCs w:val="24"/>
-        </w:rPr>
-        <w:t>ás</w:t>
-      </w:r>
-      <w:proofErr w:type="gramEnd"/>
-      <w:r>
-        <w:rPr>
-          <w:rFonts w:ascii="Arial" w:hAnsi="Arial" w:cs="Arial"/>
-          <w:sz w:val="24"/>
-          <w:szCs w:val="24"/>
-        </w:rPr>
-        <w:t xml:space="preserve"> ameaças com maior impacto e probabilidade de acontecer. </w:t>
+        <w:t xml:space="preserve">Definimos uma hierarquia do nível dos riscos, do mais grave para o menos grave. Assim, damos uma maior atenção ás ameaças com maior impacto e probabilidade de acontecer. </w:t>
       </w:r>
     </w:p>
     <w:tbl>
@@ -12119,7 +11907,195 @@
           <w:sz w:val="24"/>
           <w:szCs w:val="24"/>
         </w:rPr>
-        <w:t>Risco 3 – Falha no software.</w:t>
+        <w:t xml:space="preserve">Risco </w:t>
+      </w:r>
+      <w:r>
+        <w:rPr>
+          <w:rFonts w:ascii="Arial" w:hAnsi="Arial" w:cs="Arial"/>
+          <w:b/>
+          <w:bCs/>
+          <w:sz w:val="24"/>
+          <w:szCs w:val="24"/>
+        </w:rPr>
+        <w:t>3</w:t>
+      </w:r>
+      <w:r>
+        <w:rPr>
+          <w:rFonts w:ascii="Arial" w:hAnsi="Arial" w:cs="Arial"/>
+          <w:b/>
+          <w:bCs/>
+          <w:sz w:val="24"/>
+          <w:szCs w:val="24"/>
+        </w:rPr>
+        <w:t xml:space="preserve"> – Problemas com Internet.</w:t>
+      </w:r>
+    </w:p>
+    <w:p>
+      <w:pPr>
+        <w:rPr>
+          <w:rFonts w:ascii="Arial" w:hAnsi="Arial" w:cs="Arial"/>
+          <w:sz w:val="24"/>
+          <w:szCs w:val="24"/>
+        </w:rPr>
+      </w:pPr>
+      <w:r>
+        <w:rPr>
+          <w:rFonts w:ascii="Arial" w:hAnsi="Arial" w:cs="Arial"/>
+          <w:sz w:val="24"/>
+          <w:szCs w:val="24"/>
+        </w:rPr>
+        <w:t>Plano:</w:t>
+      </w:r>
+    </w:p>
+    <w:p>
+      <w:pPr>
+        <w:pStyle w:val="PargrafodaLista"/>
+        <w:numPr>
+          <w:ilvl w:val="0"/>
+          <w:numId w:val="19"/>
+        </w:numPr>
+        <w:rPr>
+          <w:rFonts w:ascii="Arial" w:hAnsi="Arial" w:cs="Arial"/>
+          <w:sz w:val="24"/>
+          <w:szCs w:val="24"/>
+        </w:rPr>
+      </w:pPr>
+      <w:r>
+        <w:rPr>
+          <w:rFonts w:ascii="Arial" w:hAnsi="Arial" w:cs="Arial"/>
+          <w:sz w:val="24"/>
+          <w:szCs w:val="24"/>
+        </w:rPr>
+        <w:t xml:space="preserve">Revisão </w:t>
+      </w:r>
+      <w:r>
+        <w:rPr>
+          <w:rFonts w:ascii="Arial" w:hAnsi="Arial" w:cs="Arial"/>
+          <w:sz w:val="24"/>
+          <w:szCs w:val="24"/>
+        </w:rPr>
+        <w:t>d</w:t>
+      </w:r>
+      <w:r>
+        <w:rPr>
+          <w:rFonts w:ascii="Arial" w:hAnsi="Arial" w:cs="Arial"/>
+          <w:sz w:val="24"/>
+          <w:szCs w:val="24"/>
+        </w:rPr>
+        <w:t xml:space="preserve">os códigos e </w:t>
+      </w:r>
+      <w:r>
+        <w:rPr>
+          <w:rFonts w:ascii="Arial" w:hAnsi="Arial" w:cs="Arial"/>
+          <w:sz w:val="24"/>
+          <w:szCs w:val="24"/>
+        </w:rPr>
+        <w:t xml:space="preserve">da </w:t>
+      </w:r>
+      <w:r>
+        <w:rPr>
+          <w:rFonts w:ascii="Arial" w:hAnsi="Arial" w:cs="Arial"/>
+          <w:sz w:val="24"/>
+          <w:szCs w:val="24"/>
+        </w:rPr>
+        <w:t>documentação já escrita.</w:t>
+      </w:r>
+    </w:p>
+    <w:p>
+      <w:pPr>
+        <w:pStyle w:val="PargrafodaLista"/>
+        <w:numPr>
+          <w:ilvl w:val="0"/>
+          <w:numId w:val="19"/>
+        </w:numPr>
+        <w:rPr>
+          <w:rFonts w:ascii="Arial" w:hAnsi="Arial" w:cs="Arial"/>
+          <w:sz w:val="24"/>
+          <w:szCs w:val="24"/>
+        </w:rPr>
+      </w:pPr>
+      <w:r>
+        <w:rPr>
+          <w:rFonts w:ascii="Arial" w:hAnsi="Arial" w:cs="Arial"/>
+          <w:sz w:val="24"/>
+          <w:szCs w:val="24"/>
+        </w:rPr>
+        <w:t>F</w:t>
+      </w:r>
+      <w:r>
+        <w:rPr>
+          <w:rFonts w:ascii="Arial" w:hAnsi="Arial" w:cs="Arial"/>
+          <w:sz w:val="24"/>
+          <w:szCs w:val="24"/>
+        </w:rPr>
+        <w:t>azer esboço da tarefa a ser feita</w:t>
+      </w:r>
+      <w:r>
+        <w:rPr>
+          <w:rFonts w:ascii="Arial" w:hAnsi="Arial" w:cs="Arial"/>
+          <w:sz w:val="24"/>
+          <w:szCs w:val="24"/>
+        </w:rPr>
+        <w:t xml:space="preserve"> no caderno</w:t>
+      </w:r>
+      <w:r>
+        <w:rPr>
+          <w:rFonts w:ascii="Arial" w:hAnsi="Arial" w:cs="Arial"/>
+          <w:sz w:val="24"/>
+          <w:szCs w:val="24"/>
+        </w:rPr>
+        <w:t>.</w:t>
+      </w:r>
+    </w:p>
+    <w:p>
+      <w:pPr>
+        <w:ind w:left="360"/>
+        <w:rPr>
+          <w:rFonts w:ascii="Arial" w:hAnsi="Arial" w:cs="Arial"/>
+          <w:sz w:val="24"/>
+          <w:szCs w:val="24"/>
+        </w:rPr>
+      </w:pPr>
+    </w:p>
+    <w:p>
+      <w:pPr>
+        <w:rPr>
+          <w:rFonts w:ascii="Arial" w:hAnsi="Arial" w:cs="Arial"/>
+          <w:b/>
+          <w:bCs/>
+          <w:sz w:val="24"/>
+          <w:szCs w:val="24"/>
+        </w:rPr>
+      </w:pPr>
+      <w:r>
+        <w:rPr>
+          <w:rFonts w:ascii="Arial" w:hAnsi="Arial" w:cs="Arial"/>
+          <w:b/>
+          <w:bCs/>
+          <w:sz w:val="24"/>
+          <w:szCs w:val="24"/>
+        </w:rPr>
+        <w:t xml:space="preserve">Risco </w:t>
+      </w:r>
+      <w:r>
+        <w:rPr>
+          <w:rFonts w:ascii="Arial" w:hAnsi="Arial" w:cs="Arial"/>
+          <w:b/>
+          <w:bCs/>
+          <w:sz w:val="24"/>
+          <w:szCs w:val="24"/>
+        </w:rPr>
+        <w:t>4</w:t>
+      </w:r>
+      <w:r>
+        <w:rPr>
+          <w:rFonts w:ascii="Arial" w:hAnsi="Arial" w:cs="Arial"/>
+          <w:b/>
+          <w:bCs/>
+          <w:sz w:val="24"/>
+          <w:szCs w:val="24"/>
+        </w:rPr>
+        <w:t xml:space="preserve"> – Falha no software.</w:t>
       </w:r>
     </w:p>
     <w:p>
@@ -12209,7 +12185,6 @@
           <w:sz w:val="24"/>
           <w:szCs w:val="24"/>
         </w:rPr>
-        <w:lastRenderedPageBreak/>
         <w:t xml:space="preserve">Risco </w:t>
       </w:r>
       <w:r>
@@ -12220,7 +12195,7 @@
           <w:sz w:val="24"/>
           <w:szCs w:val="24"/>
         </w:rPr>
-        <w:t>4</w:t>
+        <w:t>5</w:t>
       </w:r>
       <w:r>
         <w:rPr>
@@ -12230,7 +12205,7 @@
           <w:sz w:val="24"/>
           <w:szCs w:val="24"/>
         </w:rPr>
-        <w:t xml:space="preserve"> – </w:t>
+        <w:t xml:space="preserve"> – Conflito de integrantes</w:t>
       </w:r>
       <w:r>
         <w:rPr>
@@ -12240,17 +12215,7 @@
           <w:sz w:val="24"/>
           <w:szCs w:val="24"/>
         </w:rPr>
-        <w:t>Problemas com</w:t>
-      </w:r>
-      <w:r>
-        <w:rPr>
-          <w:rFonts w:ascii="Arial" w:hAnsi="Arial" w:cs="Arial"/>
-          <w:b/>
-          <w:bCs/>
-          <w:sz w:val="24"/>
-          <w:szCs w:val="24"/>
-        </w:rPr>
-        <w:t xml:space="preserve"> Internet.</w:t>
+        <w:t>.</w:t>
       </w:r>
     </w:p>
     <w:p>
@@ -12275,7 +12240,7 @@
         <w:pStyle w:val="PargrafodaLista"/>
         <w:numPr>
           <w:ilvl w:val="0"/>
-          <w:numId w:val="19"/>
+          <w:numId w:val="23"/>
         </w:numPr>
         <w:rPr>
           <w:rFonts w:ascii="Arial" w:hAnsi="Arial" w:cs="Arial"/>
@@ -12289,39 +12254,109 @@
           <w:sz w:val="24"/>
           <w:szCs w:val="24"/>
         </w:rPr>
-        <w:t xml:space="preserve">Revisão </w:t>
-      </w:r>
-      <w:r>
-        <w:rPr>
-          <w:rFonts w:ascii="Arial" w:hAnsi="Arial" w:cs="Arial"/>
-          <w:sz w:val="24"/>
-          <w:szCs w:val="24"/>
-        </w:rPr>
-        <w:t>d</w:t>
-      </w:r>
-      <w:r>
-        <w:rPr>
-          <w:rFonts w:ascii="Arial" w:hAnsi="Arial" w:cs="Arial"/>
-          <w:sz w:val="24"/>
-          <w:szCs w:val="24"/>
-        </w:rPr>
-        <w:t xml:space="preserve">os códigos e </w:t>
-      </w:r>
-      <w:r>
-        <w:rPr>
-          <w:rFonts w:ascii="Arial" w:hAnsi="Arial" w:cs="Arial"/>
-          <w:sz w:val="24"/>
-          <w:szCs w:val="24"/>
-        </w:rPr>
-        <w:t xml:space="preserve">da </w:t>
-      </w:r>
-      <w:r>
-        <w:rPr>
-          <w:rFonts w:ascii="Arial" w:hAnsi="Arial" w:cs="Arial"/>
-          <w:sz w:val="24"/>
-          <w:szCs w:val="24"/>
-        </w:rPr>
-        <w:t>documentação já escrita.</w:t>
+        <w:t>C</w:t>
+      </w:r>
+      <w:r>
+        <w:rPr>
+          <w:rFonts w:ascii="Arial" w:hAnsi="Arial" w:cs="Arial"/>
+          <w:sz w:val="24"/>
+          <w:szCs w:val="24"/>
+        </w:rPr>
+        <w:t>onversa</w:t>
+      </w:r>
+      <w:r>
+        <w:rPr>
+          <w:rFonts w:ascii="Arial" w:hAnsi="Arial" w:cs="Arial"/>
+          <w:sz w:val="24"/>
+          <w:szCs w:val="24"/>
+        </w:rPr>
+        <w:t>r</w:t>
+      </w:r>
+      <w:r>
+        <w:rPr>
+          <w:rFonts w:ascii="Arial" w:hAnsi="Arial" w:cs="Arial"/>
+          <w:sz w:val="24"/>
+          <w:szCs w:val="24"/>
+        </w:rPr>
+        <w:t xml:space="preserve"> com todo o time </w:t>
+      </w:r>
+      <w:r>
+        <w:rPr>
+          <w:rFonts w:ascii="Arial" w:hAnsi="Arial" w:cs="Arial"/>
+          <w:sz w:val="24"/>
+          <w:szCs w:val="24"/>
+        </w:rPr>
+        <w:t>para</w:t>
+      </w:r>
+      <w:r>
+        <w:rPr>
+          <w:rFonts w:ascii="Arial" w:hAnsi="Arial" w:cs="Arial"/>
+          <w:sz w:val="24"/>
+          <w:szCs w:val="24"/>
+        </w:rPr>
+        <w:t xml:space="preserve"> resolver o problema no diálogo</w:t>
+      </w:r>
+      <w:r>
+        <w:rPr>
+          <w:rFonts w:ascii="Arial" w:hAnsi="Arial" w:cs="Arial"/>
+          <w:sz w:val="24"/>
+          <w:szCs w:val="24"/>
+        </w:rPr>
+        <w:t xml:space="preserve"> da melhor maneira</w:t>
+      </w:r>
+      <w:r>
+        <w:rPr>
+          <w:rFonts w:ascii="Arial" w:hAnsi="Arial" w:cs="Arial"/>
+          <w:sz w:val="24"/>
+          <w:szCs w:val="24"/>
+        </w:rPr>
+        <w:t>, caso contrário pedir a tutoria do professor</w:t>
+      </w:r>
+      <w:r>
+        <w:rPr>
+          <w:rFonts w:ascii="Arial" w:hAnsi="Arial" w:cs="Arial"/>
+          <w:sz w:val="24"/>
+          <w:szCs w:val="24"/>
+        </w:rPr>
+        <w:t>.</w:t>
+      </w:r>
+    </w:p>
+    <w:p>
+      <w:pPr>
+        <w:rPr>
+          <w:rFonts w:ascii="Arial" w:hAnsi="Arial" w:cs="Arial"/>
+          <w:b/>
+          <w:bCs/>
+          <w:sz w:val="24"/>
+          <w:szCs w:val="24"/>
+        </w:rPr>
+      </w:pPr>
+      <w:r>
+        <w:rPr>
+          <w:rFonts w:ascii="Arial" w:hAnsi="Arial" w:cs="Arial"/>
+          <w:b/>
+          <w:bCs/>
+          <w:sz w:val="24"/>
+          <w:szCs w:val="24"/>
+        </w:rPr>
+        <w:t>Risco 6 – Perda de dados.</w:t>
+      </w:r>
+    </w:p>
+    <w:p>
+      <w:pPr>
+        <w:rPr>
+          <w:rFonts w:ascii="Arial" w:hAnsi="Arial" w:cs="Arial"/>
+          <w:sz w:val="24"/>
+          <w:szCs w:val="24"/>
+        </w:rPr>
+      </w:pPr>
+      <w:r>
+        <w:rPr>
+          <w:rFonts w:ascii="Arial" w:hAnsi="Arial" w:cs="Arial"/>
+          <w:sz w:val="24"/>
+          <w:szCs w:val="24"/>
+        </w:rPr>
+        <w:t>Plano:</w:t>
       </w:r>
     </w:p>
     <w:p>
@@ -12329,7 +12364,7 @@
         <w:pStyle w:val="PargrafodaLista"/>
         <w:numPr>
           <w:ilvl w:val="0"/>
-          <w:numId w:val="19"/>
+          <w:numId w:val="22"/>
         </w:numPr>
         <w:rPr>
           <w:rFonts w:ascii="Arial" w:hAnsi="Arial" w:cs="Arial"/>
@@ -12343,23 +12378,7 @@
           <w:sz w:val="24"/>
           <w:szCs w:val="24"/>
         </w:rPr>
-        <w:t>F</w:t>
-      </w:r>
-      <w:r>
-        <w:rPr>
-          <w:rFonts w:ascii="Arial" w:hAnsi="Arial" w:cs="Arial"/>
-          <w:sz w:val="24"/>
-          <w:szCs w:val="24"/>
-        </w:rPr>
-        <w:t>azer esboço da tarefa a ser feita</w:t>
-      </w:r>
-      <w:r>
-        <w:rPr>
-          <w:rFonts w:ascii="Arial" w:hAnsi="Arial" w:cs="Arial"/>
-          <w:sz w:val="24"/>
-          <w:szCs w:val="24"/>
-        </w:rPr>
-        <w:t xml:space="preserve"> no caderno</w:t>
+        <w:t>Buscar backup do desenvolvimento que está conectado no GitHub</w:t>
       </w:r>
       <w:r>
         <w:rPr>
@@ -12372,12 +12391,25 @@
     </w:p>
     <w:p>
       <w:pPr>
-        <w:rPr>
-          <w:rFonts w:ascii="Arial" w:hAnsi="Arial" w:cs="Arial"/>
-          <w:sz w:val="24"/>
-          <w:szCs w:val="24"/>
-        </w:rPr>
-      </w:pPr>
+        <w:pStyle w:val="PargrafodaLista"/>
+        <w:numPr>
+          <w:ilvl w:val="0"/>
+          <w:numId w:val="22"/>
+        </w:numPr>
+        <w:rPr>
+          <w:rFonts w:ascii="Arial" w:hAnsi="Arial" w:cs="Arial"/>
+          <w:sz w:val="24"/>
+          <w:szCs w:val="24"/>
+        </w:rPr>
+      </w:pPr>
+      <w:r>
+        <w:rPr>
+          <w:rFonts w:ascii="Arial" w:hAnsi="Arial" w:cs="Arial"/>
+          <w:sz w:val="24"/>
+          <w:szCs w:val="24"/>
+        </w:rPr>
+        <w:t>Realizar o processo perdido.</w:t>
+      </w:r>
     </w:p>
     <w:p>
       <w:pPr>
@@ -12407,7 +12439,141 @@
           <w:sz w:val="24"/>
           <w:szCs w:val="24"/>
         </w:rPr>
-        <w:t>5</w:t>
+        <w:t>7</w:t>
+      </w:r>
+      <w:r>
+        <w:rPr>
+          <w:rFonts w:ascii="Arial" w:hAnsi="Arial" w:cs="Arial"/>
+          <w:b/>
+          <w:bCs/>
+          <w:sz w:val="24"/>
+          <w:szCs w:val="24"/>
+        </w:rPr>
+        <w:t xml:space="preserve"> – Mudanças no escopo.</w:t>
+      </w:r>
+    </w:p>
+    <w:p>
+      <w:pPr>
+        <w:rPr>
+          <w:rFonts w:ascii="Arial" w:hAnsi="Arial" w:cs="Arial"/>
+          <w:sz w:val="24"/>
+          <w:szCs w:val="24"/>
+        </w:rPr>
+      </w:pPr>
+      <w:r>
+        <w:rPr>
+          <w:rFonts w:ascii="Arial" w:hAnsi="Arial" w:cs="Arial"/>
+          <w:sz w:val="24"/>
+          <w:szCs w:val="24"/>
+        </w:rPr>
+        <w:t>Plano:</w:t>
+      </w:r>
+    </w:p>
+    <w:p>
+      <w:pPr>
+        <w:pStyle w:val="PargrafodaLista"/>
+        <w:numPr>
+          <w:ilvl w:val="0"/>
+          <w:numId w:val="23"/>
+        </w:numPr>
+        <w:rPr>
+          <w:rFonts w:ascii="Arial" w:hAnsi="Arial" w:cs="Arial"/>
+          <w:sz w:val="24"/>
+          <w:szCs w:val="24"/>
+        </w:rPr>
+      </w:pPr>
+      <w:r>
+        <w:rPr>
+          <w:rFonts w:ascii="Arial" w:hAnsi="Arial" w:cs="Arial"/>
+          <w:sz w:val="24"/>
+          <w:szCs w:val="24"/>
+        </w:rPr>
+        <w:t xml:space="preserve">O time deve </w:t>
+      </w:r>
+      <w:r>
+        <w:rPr>
+          <w:rFonts w:ascii="Arial" w:hAnsi="Arial" w:cs="Arial"/>
+          <w:sz w:val="24"/>
+          <w:szCs w:val="24"/>
+        </w:rPr>
+        <w:t>discutir</w:t>
+      </w:r>
+      <w:r>
+        <w:rPr>
+          <w:rFonts w:ascii="Arial" w:hAnsi="Arial" w:cs="Arial"/>
+          <w:sz w:val="24"/>
+          <w:szCs w:val="24"/>
+        </w:rPr>
+        <w:t xml:space="preserve"> e entrar em consenso o mais rápido possível</w:t>
+      </w:r>
+      <w:r>
+        <w:rPr>
+          <w:rFonts w:ascii="Arial" w:hAnsi="Arial" w:cs="Arial"/>
+          <w:sz w:val="24"/>
+          <w:szCs w:val="24"/>
+        </w:rPr>
+        <w:t>.</w:t>
+      </w:r>
+    </w:p>
+    <w:p>
+      <w:pPr>
+        <w:pStyle w:val="PargrafodaLista"/>
+        <w:numPr>
+          <w:ilvl w:val="0"/>
+          <w:numId w:val="23"/>
+        </w:numPr>
+        <w:rPr>
+          <w:rFonts w:ascii="Arial" w:hAnsi="Arial" w:cs="Arial"/>
+          <w:sz w:val="24"/>
+          <w:szCs w:val="24"/>
+        </w:rPr>
+      </w:pPr>
+      <w:r>
+        <w:rPr>
+          <w:rFonts w:ascii="Arial" w:hAnsi="Arial" w:cs="Arial"/>
+          <w:sz w:val="24"/>
+          <w:szCs w:val="24"/>
+        </w:rPr>
+        <w:t xml:space="preserve">Planejar e </w:t>
+      </w:r>
+      <w:r>
+        <w:rPr>
+          <w:rFonts w:ascii="Arial" w:hAnsi="Arial" w:cs="Arial"/>
+          <w:sz w:val="24"/>
+          <w:szCs w:val="24"/>
+        </w:rPr>
+        <w:t>executar as tarefas mais rápido a fim de finalizar as alterações sem atrapalhar o cronograma do projeto.</w:t>
+      </w:r>
+    </w:p>
+    <w:p>
+      <w:pPr>
+        <w:rPr>
+          <w:rFonts w:ascii="Arial" w:hAnsi="Arial" w:cs="Arial"/>
+          <w:b/>
+          <w:bCs/>
+          <w:sz w:val="24"/>
+          <w:szCs w:val="24"/>
+        </w:rPr>
+      </w:pPr>
+      <w:r>
+        <w:rPr>
+          <w:rFonts w:ascii="Arial" w:hAnsi="Arial" w:cs="Arial"/>
+          <w:b/>
+          <w:bCs/>
+          <w:sz w:val="24"/>
+          <w:szCs w:val="24"/>
+        </w:rPr>
+        <w:t xml:space="preserve">Risco </w:t>
+      </w:r>
+      <w:r>
+        <w:rPr>
+          <w:rFonts w:ascii="Arial" w:hAnsi="Arial" w:cs="Arial"/>
+          <w:b/>
+          <w:bCs/>
+          <w:sz w:val="24"/>
+          <w:szCs w:val="24"/>
+        </w:rPr>
+        <w:t>8</w:t>
       </w:r>
       <w:r>
         <w:rPr>
@@ -12655,7 +12821,7 @@
           <w:sz w:val="24"/>
           <w:szCs w:val="24"/>
         </w:rPr>
-        <w:t>6</w:t>
+        <w:t>9</w:t>
       </w:r>
       <w:r>
         <w:rPr>
@@ -12665,442 +12831,15 @@
           <w:sz w:val="24"/>
           <w:szCs w:val="24"/>
         </w:rPr>
-        <w:t xml:space="preserve"> – </w:t>
-      </w:r>
-      <w:r>
-        <w:rPr>
-          <w:rFonts w:ascii="Arial" w:hAnsi="Arial" w:cs="Arial"/>
-          <w:b/>
-          <w:bCs/>
-          <w:sz w:val="24"/>
-          <w:szCs w:val="24"/>
-        </w:rPr>
-        <w:t>Perda de dados</w:t>
-      </w:r>
-      <w:r>
-        <w:rPr>
-          <w:rFonts w:ascii="Arial" w:hAnsi="Arial" w:cs="Arial"/>
-          <w:b/>
-          <w:bCs/>
-          <w:sz w:val="24"/>
-          <w:szCs w:val="24"/>
-        </w:rPr>
-        <w:t>.</w:t>
-      </w:r>
-    </w:p>
-    <w:p>
-      <w:pPr>
-        <w:rPr>
-          <w:rFonts w:ascii="Arial" w:hAnsi="Arial" w:cs="Arial"/>
-          <w:sz w:val="24"/>
-          <w:szCs w:val="24"/>
-        </w:rPr>
-      </w:pPr>
-      <w:r>
-        <w:rPr>
-          <w:rFonts w:ascii="Arial" w:hAnsi="Arial" w:cs="Arial"/>
-          <w:sz w:val="24"/>
-          <w:szCs w:val="24"/>
-        </w:rPr>
-        <w:t>Plano:</w:t>
-      </w:r>
-    </w:p>
-    <w:p>
-      <w:pPr>
-        <w:pStyle w:val="PargrafodaLista"/>
-        <w:numPr>
-          <w:ilvl w:val="0"/>
-          <w:numId w:val="22"/>
-        </w:numPr>
-        <w:rPr>
-          <w:rFonts w:ascii="Arial" w:hAnsi="Arial" w:cs="Arial"/>
-          <w:sz w:val="24"/>
-          <w:szCs w:val="24"/>
-        </w:rPr>
-      </w:pPr>
-      <w:r>
-        <w:rPr>
-          <w:rFonts w:ascii="Arial" w:hAnsi="Arial" w:cs="Arial"/>
-          <w:sz w:val="24"/>
-          <w:szCs w:val="24"/>
-        </w:rPr>
-        <w:t>Buscar backup</w:t>
-      </w:r>
-      <w:r>
-        <w:rPr>
-          <w:rFonts w:ascii="Arial" w:hAnsi="Arial" w:cs="Arial"/>
-          <w:sz w:val="24"/>
-          <w:szCs w:val="24"/>
-        </w:rPr>
-        <w:t xml:space="preserve"> do desenvolvimento que está conectado no GitHub</w:t>
-      </w:r>
-      <w:r>
-        <w:rPr>
-          <w:rFonts w:ascii="Arial" w:hAnsi="Arial" w:cs="Arial"/>
-          <w:sz w:val="24"/>
-          <w:szCs w:val="24"/>
-        </w:rPr>
-        <w:t>.</w:t>
-      </w:r>
-    </w:p>
-    <w:p>
-      <w:pPr>
-        <w:pStyle w:val="PargrafodaLista"/>
-        <w:numPr>
-          <w:ilvl w:val="0"/>
-          <w:numId w:val="22"/>
-        </w:numPr>
-        <w:rPr>
-          <w:rFonts w:ascii="Arial" w:hAnsi="Arial" w:cs="Arial"/>
-          <w:sz w:val="24"/>
-          <w:szCs w:val="24"/>
-        </w:rPr>
-      </w:pPr>
-      <w:r>
-        <w:rPr>
-          <w:rFonts w:ascii="Arial" w:hAnsi="Arial" w:cs="Arial"/>
-          <w:sz w:val="24"/>
-          <w:szCs w:val="24"/>
-        </w:rPr>
-        <w:t>Realizar o processo perdido.</w:t>
-      </w:r>
-    </w:p>
-    <w:p>
-      <w:pPr>
-        <w:rPr>
-          <w:rFonts w:ascii="Arial" w:hAnsi="Arial" w:cs="Arial"/>
-          <w:b/>
-          <w:bCs/>
-          <w:sz w:val="24"/>
-          <w:szCs w:val="24"/>
-        </w:rPr>
-      </w:pPr>
-      <w:r>
-        <w:rPr>
-          <w:rFonts w:ascii="Arial" w:hAnsi="Arial" w:cs="Arial"/>
-          <w:b/>
-          <w:bCs/>
-          <w:sz w:val="24"/>
-          <w:szCs w:val="24"/>
-        </w:rPr>
-        <w:t xml:space="preserve">Risco 7 – </w:t>
-      </w:r>
-      <w:r>
-        <w:rPr>
-          <w:rFonts w:ascii="Arial" w:hAnsi="Arial" w:cs="Arial"/>
-          <w:b/>
-          <w:bCs/>
-          <w:sz w:val="24"/>
-          <w:szCs w:val="24"/>
-        </w:rPr>
-        <w:t>Conflito de integrantes</w:t>
-      </w:r>
-      <w:r>
-        <w:rPr>
-          <w:rFonts w:ascii="Arial" w:hAnsi="Arial" w:cs="Arial"/>
-          <w:b/>
-          <w:bCs/>
-          <w:sz w:val="24"/>
-          <w:szCs w:val="24"/>
-        </w:rPr>
-        <w:t>.</w:t>
-      </w:r>
-    </w:p>
-    <w:p>
-      <w:pPr>
-        <w:rPr>
-          <w:rFonts w:ascii="Arial" w:hAnsi="Arial" w:cs="Arial"/>
-          <w:sz w:val="24"/>
-          <w:szCs w:val="24"/>
-        </w:rPr>
-      </w:pPr>
-      <w:r>
-        <w:rPr>
-          <w:rFonts w:ascii="Arial" w:hAnsi="Arial" w:cs="Arial"/>
-          <w:sz w:val="24"/>
-          <w:szCs w:val="24"/>
-        </w:rPr>
-        <w:t>Plano:</w:t>
-      </w:r>
-    </w:p>
-    <w:p>
-      <w:pPr>
-        <w:pStyle w:val="PargrafodaLista"/>
-        <w:numPr>
-          <w:ilvl w:val="0"/>
-          <w:numId w:val="23"/>
-        </w:numPr>
-        <w:rPr>
-          <w:rFonts w:ascii="Arial" w:hAnsi="Arial" w:cs="Arial"/>
-          <w:sz w:val="24"/>
-          <w:szCs w:val="24"/>
-        </w:rPr>
-      </w:pPr>
-      <w:r>
-        <w:rPr>
-          <w:rFonts w:ascii="Arial" w:hAnsi="Arial" w:cs="Arial"/>
-          <w:sz w:val="24"/>
-          <w:szCs w:val="24"/>
-        </w:rPr>
-        <w:t>C</w:t>
-      </w:r>
-      <w:r>
-        <w:rPr>
-          <w:rFonts w:ascii="Arial" w:hAnsi="Arial" w:cs="Arial"/>
-          <w:sz w:val="24"/>
-          <w:szCs w:val="24"/>
-        </w:rPr>
-        <w:t>onversa</w:t>
-      </w:r>
-      <w:r>
-        <w:rPr>
-          <w:rFonts w:ascii="Arial" w:hAnsi="Arial" w:cs="Arial"/>
-          <w:sz w:val="24"/>
-          <w:szCs w:val="24"/>
-        </w:rPr>
-        <w:t>r</w:t>
-      </w:r>
-      <w:r>
-        <w:rPr>
-          <w:rFonts w:ascii="Arial" w:hAnsi="Arial" w:cs="Arial"/>
-          <w:sz w:val="24"/>
-          <w:szCs w:val="24"/>
-        </w:rPr>
-        <w:t xml:space="preserve"> com todo o time </w:t>
-      </w:r>
-      <w:r>
-        <w:rPr>
-          <w:rFonts w:ascii="Arial" w:hAnsi="Arial" w:cs="Arial"/>
-          <w:sz w:val="24"/>
-          <w:szCs w:val="24"/>
-        </w:rPr>
-        <w:t>para</w:t>
-      </w:r>
-      <w:r>
-        <w:rPr>
-          <w:rFonts w:ascii="Arial" w:hAnsi="Arial" w:cs="Arial"/>
-          <w:sz w:val="24"/>
-          <w:szCs w:val="24"/>
-        </w:rPr>
-        <w:t xml:space="preserve"> resolver o problema no diálogo</w:t>
-      </w:r>
-      <w:r>
-        <w:rPr>
-          <w:rFonts w:ascii="Arial" w:hAnsi="Arial" w:cs="Arial"/>
-          <w:sz w:val="24"/>
-          <w:szCs w:val="24"/>
-        </w:rPr>
-        <w:t xml:space="preserve"> da melhor maneira</w:t>
-      </w:r>
-      <w:r>
-        <w:rPr>
-          <w:rFonts w:ascii="Arial" w:hAnsi="Arial" w:cs="Arial"/>
-          <w:sz w:val="24"/>
-          <w:szCs w:val="24"/>
-        </w:rPr>
-        <w:t>, caso contrário pedir a tutoria do professor</w:t>
-      </w:r>
-      <w:r>
-        <w:rPr>
-          <w:rFonts w:ascii="Arial" w:hAnsi="Arial" w:cs="Arial"/>
-          <w:sz w:val="24"/>
-          <w:szCs w:val="24"/>
-        </w:rPr>
-        <w:t>.</w:t>
-      </w:r>
-    </w:p>
-    <w:p>
-      <w:pPr>
-        <w:rPr>
-          <w:rFonts w:ascii="Arial" w:hAnsi="Arial" w:cs="Arial"/>
-          <w:b/>
-          <w:bCs/>
-          <w:sz w:val="24"/>
-          <w:szCs w:val="24"/>
-        </w:rPr>
-      </w:pPr>
-      <w:r>
-        <w:rPr>
-          <w:rFonts w:ascii="Arial" w:hAnsi="Arial" w:cs="Arial"/>
-          <w:b/>
-          <w:bCs/>
-          <w:sz w:val="24"/>
-          <w:szCs w:val="24"/>
-        </w:rPr>
-        <w:t xml:space="preserve">Risco 8 – Mudanças no </w:t>
-      </w:r>
-      <w:r>
-        <w:rPr>
-          <w:rFonts w:ascii="Arial" w:hAnsi="Arial" w:cs="Arial"/>
-          <w:b/>
-          <w:bCs/>
-          <w:sz w:val="24"/>
-          <w:szCs w:val="24"/>
-        </w:rPr>
-        <w:t>escopo</w:t>
-      </w:r>
-      <w:r>
-        <w:rPr>
-          <w:rFonts w:ascii="Arial" w:hAnsi="Arial" w:cs="Arial"/>
-          <w:b/>
-          <w:bCs/>
-          <w:sz w:val="24"/>
-          <w:szCs w:val="24"/>
-        </w:rPr>
-        <w:t>.</w:t>
-      </w:r>
-    </w:p>
-    <w:p>
-      <w:pPr>
-        <w:rPr>
-          <w:rFonts w:ascii="Arial" w:hAnsi="Arial" w:cs="Arial"/>
-          <w:sz w:val="24"/>
-          <w:szCs w:val="24"/>
-        </w:rPr>
-      </w:pPr>
-      <w:r>
-        <w:rPr>
-          <w:rFonts w:ascii="Arial" w:hAnsi="Arial" w:cs="Arial"/>
-          <w:sz w:val="24"/>
-          <w:szCs w:val="24"/>
-        </w:rPr>
-        <w:t>Plano:</w:t>
-      </w:r>
-    </w:p>
-    <w:p>
-      <w:pPr>
-        <w:pStyle w:val="PargrafodaLista"/>
-        <w:numPr>
-          <w:ilvl w:val="0"/>
-          <w:numId w:val="23"/>
-        </w:numPr>
-        <w:rPr>
-          <w:rFonts w:ascii="Arial" w:hAnsi="Arial" w:cs="Arial"/>
-          <w:sz w:val="24"/>
-          <w:szCs w:val="24"/>
-        </w:rPr>
-      </w:pPr>
-      <w:r>
-        <w:rPr>
-          <w:rFonts w:ascii="Arial" w:hAnsi="Arial" w:cs="Arial"/>
-          <w:sz w:val="24"/>
-          <w:szCs w:val="24"/>
-        </w:rPr>
-        <w:t xml:space="preserve">O time deve </w:t>
-      </w:r>
-      <w:r>
-        <w:rPr>
-          <w:rFonts w:ascii="Arial" w:hAnsi="Arial" w:cs="Arial"/>
-          <w:sz w:val="24"/>
-          <w:szCs w:val="24"/>
-        </w:rPr>
-        <w:t>discutir</w:t>
-      </w:r>
-      <w:r>
-        <w:rPr>
-          <w:rFonts w:ascii="Arial" w:hAnsi="Arial" w:cs="Arial"/>
-          <w:sz w:val="24"/>
-          <w:szCs w:val="24"/>
-        </w:rPr>
-        <w:t xml:space="preserve"> e entrar em consenso o mais rápido possível</w:t>
-      </w:r>
-      <w:r>
-        <w:rPr>
-          <w:rFonts w:ascii="Arial" w:hAnsi="Arial" w:cs="Arial"/>
-          <w:sz w:val="24"/>
-          <w:szCs w:val="24"/>
-        </w:rPr>
-        <w:t>.</w:t>
-      </w:r>
-    </w:p>
-    <w:p>
-      <w:pPr>
-        <w:pStyle w:val="PargrafodaLista"/>
-        <w:numPr>
-          <w:ilvl w:val="0"/>
-          <w:numId w:val="23"/>
-        </w:numPr>
-        <w:rPr>
-          <w:rFonts w:ascii="Arial" w:hAnsi="Arial" w:cs="Arial"/>
-          <w:sz w:val="24"/>
-          <w:szCs w:val="24"/>
-        </w:rPr>
-      </w:pPr>
-      <w:r>
-        <w:rPr>
-          <w:rFonts w:ascii="Arial" w:hAnsi="Arial" w:cs="Arial"/>
-          <w:sz w:val="24"/>
-          <w:szCs w:val="24"/>
-        </w:rPr>
-        <w:t>Planeja</w:t>
-      </w:r>
-      <w:r>
-        <w:rPr>
-          <w:rFonts w:ascii="Arial" w:hAnsi="Arial" w:cs="Arial"/>
-          <w:sz w:val="24"/>
-          <w:szCs w:val="24"/>
-        </w:rPr>
-        <w:t>r</w:t>
-      </w:r>
-      <w:r>
-        <w:rPr>
-          <w:rFonts w:ascii="Arial" w:hAnsi="Arial" w:cs="Arial"/>
-          <w:sz w:val="24"/>
-          <w:szCs w:val="24"/>
-        </w:rPr>
-        <w:t xml:space="preserve"> e </w:t>
-      </w:r>
-      <w:r>
-        <w:rPr>
-          <w:rFonts w:ascii="Arial" w:hAnsi="Arial" w:cs="Arial"/>
-          <w:sz w:val="24"/>
-          <w:szCs w:val="24"/>
-        </w:rPr>
-        <w:t>e</w:t>
-      </w:r>
-      <w:r>
-        <w:rPr>
-          <w:rFonts w:ascii="Arial" w:hAnsi="Arial" w:cs="Arial"/>
-          <w:sz w:val="24"/>
-          <w:szCs w:val="24"/>
-        </w:rPr>
-        <w:t>xecutar as tarefas mais rápido a fim de finalizar as alterações sem atrapalhar o cronograma do projeto.</w:t>
-      </w:r>
-    </w:p>
-    <w:p>
-      <w:pPr>
-        <w:rPr>
-          <w:rFonts w:ascii="Arial" w:hAnsi="Arial" w:cs="Arial"/>
-          <w:sz w:val="24"/>
-          <w:szCs w:val="24"/>
-        </w:rPr>
-      </w:pPr>
-      <w:r>
-        <w:rPr>
-          <w:rFonts w:ascii="Arial" w:hAnsi="Arial" w:cs="Arial"/>
-          <w:b/>
-          <w:bCs/>
-          <w:sz w:val="24"/>
-          <w:szCs w:val="24"/>
-        </w:rPr>
-        <w:t>Risco 9 – Ausência de integrante na apresentação</w:t>
-      </w:r>
-      <w:r>
-        <w:rPr>
-          <w:rFonts w:ascii="Arial" w:hAnsi="Arial" w:cs="Arial"/>
-          <w:sz w:val="24"/>
-          <w:szCs w:val="24"/>
-        </w:rPr>
-        <w:t>.</w:t>
-      </w:r>
-    </w:p>
-    <w:p>
-      <w:pPr>
-        <w:rPr>
-          <w:rFonts w:ascii="Arial" w:hAnsi="Arial" w:cs="Arial"/>
-          <w:sz w:val="24"/>
-          <w:szCs w:val="24"/>
-          <w:u w:val="single"/>
+        <w:t xml:space="preserve"> - Falha no projetor na apresentação.</w:t>
+      </w:r>
+    </w:p>
+    <w:p>
+      <w:pPr>
+        <w:rPr>
+          <w:rFonts w:ascii="Arial" w:hAnsi="Arial" w:cs="Arial"/>
+          <w:sz w:val="24"/>
+          <w:szCs w:val="24"/>
         </w:rPr>
       </w:pPr>
       <w:r>
@@ -13131,62 +12870,15 @@
           <w:sz w:val="24"/>
           <w:szCs w:val="24"/>
         </w:rPr>
-        <w:t xml:space="preserve">Todos do time devem estar alinhados com o projeto para que eventuais problemas assim não prejudique a </w:t>
-      </w:r>
-      <w:r>
-        <w:rPr>
-          <w:rFonts w:ascii="Arial" w:hAnsi="Arial" w:cs="Arial"/>
-          <w:sz w:val="24"/>
-          <w:szCs w:val="24"/>
-        </w:rPr>
-        <w:t>apresentação.</w:t>
-      </w:r>
-    </w:p>
-    <w:p>
-      <w:pPr>
-        <w:rPr>
-          <w:rFonts w:ascii="Arial" w:hAnsi="Arial" w:cs="Arial"/>
-          <w:sz w:val="24"/>
-          <w:szCs w:val="24"/>
-        </w:rPr>
-      </w:pPr>
-    </w:p>
-    <w:p>
-      <w:pPr>
-        <w:rPr>
-          <w:rFonts w:ascii="Arial" w:hAnsi="Arial" w:cs="Arial"/>
-          <w:b/>
-          <w:bCs/>
-          <w:sz w:val="24"/>
-          <w:szCs w:val="24"/>
-        </w:rPr>
-      </w:pPr>
-      <w:r>
-        <w:rPr>
-          <w:rFonts w:ascii="Arial" w:hAnsi="Arial" w:cs="Arial"/>
-          <w:b/>
-          <w:bCs/>
-          <w:sz w:val="24"/>
-          <w:szCs w:val="24"/>
-        </w:rPr>
-        <w:t>Risco 10 - Falha no projetor na apresentação.</w:t>
-      </w:r>
-    </w:p>
-    <w:p>
-      <w:pPr>
-        <w:rPr>
-          <w:rFonts w:ascii="Arial" w:hAnsi="Arial" w:cs="Arial"/>
-          <w:sz w:val="24"/>
-          <w:szCs w:val="24"/>
-        </w:rPr>
-      </w:pPr>
-      <w:r>
-        <w:rPr>
-          <w:rFonts w:ascii="Arial" w:hAnsi="Arial" w:cs="Arial"/>
-          <w:sz w:val="24"/>
-          <w:szCs w:val="24"/>
-        </w:rPr>
-        <w:t>Plano:</w:t>
+        <w:t>Testar equipamentos</w:t>
+      </w:r>
+      <w:r>
+        <w:rPr>
+          <w:rFonts w:ascii="Arial" w:hAnsi="Arial" w:cs="Arial"/>
+          <w:sz w:val="24"/>
+          <w:szCs w:val="24"/>
+        </w:rPr>
+        <w:t xml:space="preserve"> antes do dia da apresentação.</w:t>
       </w:r>
     </w:p>
     <w:p>
@@ -13208,16 +12900,72 @@
           <w:sz w:val="24"/>
           <w:szCs w:val="24"/>
         </w:rPr>
-        <w:lastRenderedPageBreak/>
-        <w:t>Testar equipamentos</w:t>
-      </w:r>
-      <w:r>
-        <w:rPr>
-          <w:rFonts w:ascii="Arial" w:hAnsi="Arial" w:cs="Arial"/>
-          <w:sz w:val="24"/>
-          <w:szCs w:val="24"/>
-        </w:rPr>
-        <w:t xml:space="preserve"> antes do dia da apresentação.</w:t>
+        <w:t>Solicitar auxilio técnico o mais rápido possível.</w:t>
+      </w:r>
+    </w:p>
+    <w:p>
+      <w:pPr>
+        <w:rPr>
+          <w:rFonts w:ascii="Arial" w:hAnsi="Arial" w:cs="Arial"/>
+          <w:sz w:val="24"/>
+          <w:szCs w:val="24"/>
+        </w:rPr>
+      </w:pPr>
+      <w:r>
+        <w:rPr>
+          <w:rFonts w:ascii="Arial" w:hAnsi="Arial" w:cs="Arial"/>
+          <w:b/>
+          <w:bCs/>
+          <w:sz w:val="24"/>
+          <w:szCs w:val="24"/>
+        </w:rPr>
+        <w:t xml:space="preserve">Risco </w:t>
+      </w:r>
+      <w:r>
+        <w:rPr>
+          <w:rFonts w:ascii="Arial" w:hAnsi="Arial" w:cs="Arial"/>
+          <w:b/>
+          <w:bCs/>
+          <w:sz w:val="24"/>
+          <w:szCs w:val="24"/>
+        </w:rPr>
+        <w:t>10</w:t>
+      </w:r>
+      <w:r>
+        <w:rPr>
+          <w:rFonts w:ascii="Arial" w:hAnsi="Arial" w:cs="Arial"/>
+          <w:b/>
+          <w:bCs/>
+          <w:sz w:val="24"/>
+          <w:szCs w:val="24"/>
+        </w:rPr>
+        <w:t xml:space="preserve"> – Ausência de integrante na apresentação</w:t>
+      </w:r>
+      <w:r>
+        <w:rPr>
+          <w:rFonts w:ascii="Arial" w:hAnsi="Arial" w:cs="Arial"/>
+          <w:sz w:val="24"/>
+          <w:szCs w:val="24"/>
+        </w:rPr>
+        <w:t>.</w:t>
+      </w:r>
+    </w:p>
+    <w:p>
+      <w:pPr>
+        <w:rPr>
+          <w:rFonts w:ascii="Arial" w:hAnsi="Arial" w:cs="Arial"/>
+          <w:sz w:val="24"/>
+          <w:szCs w:val="24"/>
+          <w:u w:val="single"/>
+        </w:rPr>
+      </w:pPr>
+      <w:r>
+        <w:rPr>
+          <w:rFonts w:ascii="Arial" w:hAnsi="Arial" w:cs="Arial"/>
+          <w:sz w:val="24"/>
+          <w:szCs w:val="24"/>
+        </w:rPr>
+        <w:t>Plano:</w:t>
       </w:r>
     </w:p>
     <w:p>
@@ -13239,7 +12987,16 @@
           <w:sz w:val="24"/>
           <w:szCs w:val="24"/>
         </w:rPr>
-        <w:t>Solicitar auxilio técnico o mais rápido possível.</w:t>
+        <w:lastRenderedPageBreak/>
+        <w:t xml:space="preserve">Todos do time devem estar alinhados com o projeto para que eventuais problemas assim não prejudique a </w:t>
+      </w:r>
+      <w:r>
+        <w:rPr>
+          <w:rFonts w:ascii="Arial" w:hAnsi="Arial" w:cs="Arial"/>
+          <w:sz w:val="24"/>
+          <w:szCs w:val="24"/>
+        </w:rPr>
+        <w:t>apresentação.</w:t>
       </w:r>
     </w:p>
     <w:p>
@@ -13384,7 +13141,6 @@
         </w:rPr>
         <w:t xml:space="preserve"> necessária, realizar pesquisa sobre o estabelecimento e definir o escopo inicial do projeto, desenvolvendo os </w:t>
       </w:r>
-      <w:proofErr w:type="spellStart"/>
       <w:r>
         <w:rPr>
           <w:rFonts w:ascii="Arial" w:hAnsi="Arial" w:cs="Arial"/>
@@ -13401,7 +13157,6 @@
         </w:rPr>
         <w:t>s</w:t>
       </w:r>
-      <w:proofErr w:type="spellEnd"/>
       <w:r>
         <w:rPr>
           <w:rFonts w:ascii="Arial" w:hAnsi="Arial" w:cs="Arial"/>
@@ -13492,7 +13247,6 @@
         </w:rPr>
       </w:pPr>
       <w:bookmarkStart w:id="16" w:name="_Toc14160054"/>
-      <w:proofErr w:type="spellStart"/>
       <w:r>
         <w:rPr>
           <w:rFonts w:ascii="Arial" w:hAnsi="Arial" w:cs="Arial"/>
@@ -13500,17 +13254,7 @@
           <w:sz w:val="24"/>
           <w:szCs w:val="24"/>
         </w:rPr>
-        <w:t>Product</w:t>
-      </w:r>
-      <w:proofErr w:type="spellEnd"/>
-      <w:r>
-        <w:rPr>
-          <w:rFonts w:ascii="Arial" w:hAnsi="Arial" w:cs="Arial"/>
-          <w:color w:val="auto"/>
-          <w:sz w:val="24"/>
-          <w:szCs w:val="24"/>
-        </w:rPr>
-        <w:t xml:space="preserve"> Backlog</w:t>
+        <w:t>Product Backlog</w:t>
       </w:r>
       <w:bookmarkEnd w:id="16"/>
     </w:p>
@@ -14497,7 +14241,6 @@
           </wp:anchor>
         </w:drawing>
       </w:r>
-      <w:proofErr w:type="spellStart"/>
       <w:r>
         <w:rPr>
           <w:rFonts w:ascii="Arial" w:hAnsi="Arial" w:cs="Arial"/>
@@ -14505,17 +14248,7 @@
           <w:sz w:val="24"/>
           <w:szCs w:val="24"/>
         </w:rPr>
-        <w:t>Kanban</w:t>
-      </w:r>
-      <w:proofErr w:type="spellEnd"/>
-      <w:r>
-        <w:rPr>
-          <w:rFonts w:ascii="Arial" w:hAnsi="Arial" w:cs="Arial"/>
-          <w:color w:val="auto"/>
-          <w:sz w:val="24"/>
-          <w:szCs w:val="24"/>
-        </w:rPr>
-        <w:t xml:space="preserve"> e </w:t>
+        <w:t xml:space="preserve">Kanban e </w:t>
       </w:r>
       <w:r>
         <w:rPr>
@@ -14697,7 +14430,6 @@
           <w:szCs w:val="24"/>
         </w:rPr>
       </w:pPr>
-      <w:proofErr w:type="spellStart"/>
       <w:r>
         <w:rPr>
           <w:rFonts w:ascii="Arial" w:hAnsi="Arial" w:cs="Arial"/>
@@ -14705,17 +14437,7 @@
           <w:sz w:val="24"/>
           <w:szCs w:val="24"/>
         </w:rPr>
-        <w:t>Product</w:t>
-      </w:r>
-      <w:proofErr w:type="spellEnd"/>
-      <w:r>
-        <w:rPr>
-          <w:rFonts w:ascii="Arial" w:hAnsi="Arial" w:cs="Arial"/>
-          <w:color w:val="auto"/>
-          <w:sz w:val="24"/>
-          <w:szCs w:val="24"/>
-        </w:rPr>
-        <w:t xml:space="preserve"> Backlog</w:t>
+        <w:t>Product Backlog</w:t>
       </w:r>
     </w:p>
     <w:p>
@@ -16216,19 +15938,11 @@
                 <w:rFonts w:ascii="Arial" w:hAnsi="Arial" w:cs="Arial"/>
               </w:rPr>
             </w:pPr>
-            <w:proofErr w:type="spellStart"/>
-            <w:r>
-              <w:rPr>
-                <w:rFonts w:ascii="Arial" w:hAnsi="Arial" w:cs="Arial"/>
-              </w:rPr>
-              <w:t>Jd</w:t>
-            </w:r>
-            <w:proofErr w:type="spellEnd"/>
-            <w:r>
-              <w:rPr>
-                <w:rFonts w:ascii="Arial" w:hAnsi="Arial" w:cs="Arial"/>
-              </w:rPr>
-              <w:t xml:space="preserve"> Brasil</w:t>
+            <w:r>
+              <w:rPr>
+                <w:rFonts w:ascii="Arial" w:hAnsi="Arial" w:cs="Arial"/>
+              </w:rPr>
+              <w:t>Jd Brasil</w:t>
             </w:r>
           </w:p>
         </w:tc>
@@ -16835,16 +16549,8 @@
               <w:rPr>
                 <w:rFonts w:ascii="Arial" w:hAnsi="Arial" w:cs="Arial"/>
               </w:rPr>
-              <w:t xml:space="preserve">Isadora </w:t>
-            </w:r>
-            <w:proofErr w:type="spellStart"/>
-            <w:r>
-              <w:rPr>
-                <w:rFonts w:ascii="Arial" w:hAnsi="Arial" w:cs="Arial"/>
-              </w:rPr>
-              <w:t>Rogieri</w:t>
-            </w:r>
-            <w:proofErr w:type="spellEnd"/>
+              <w:t>Isadora Rogieri</w:t>
+            </w:r>
           </w:p>
         </w:tc>
       </w:tr>
@@ -16960,25 +16666,7 @@
           <w:sz w:val="24"/>
           <w:szCs w:val="24"/>
         </w:rPr>
-        <w:t xml:space="preserve">Dos testes realizados inicialmente foram concluídos com sucesso, pequenos ajustes foi realizado no código, para tratar alguns dados de entrada. O método de POST cadastrou usuário no banco, método GET todos listou todos usuários cadastrados, GET com ID retornou o usuário do ID e o de </w:t>
-      </w:r>
-      <w:proofErr w:type="gramStart"/>
-      <w:r>
-        <w:rPr>
-          <w:rFonts w:ascii="Arial" w:hAnsi="Arial" w:cs="Arial"/>
-          <w:sz w:val="24"/>
-          <w:szCs w:val="24"/>
-        </w:rPr>
-        <w:t>DELETE  excluiu</w:t>
-      </w:r>
-      <w:proofErr w:type="gramEnd"/>
-      <w:r>
-        <w:rPr>
-          <w:rFonts w:ascii="Arial" w:hAnsi="Arial" w:cs="Arial"/>
-          <w:sz w:val="24"/>
-          <w:szCs w:val="24"/>
-        </w:rPr>
-        <w:t xml:space="preserve"> o usuário do banco de dados.</w:t>
+        <w:t>Dos testes realizados inicialmente foram concluídos com sucesso, pequenos ajustes foi realizado no código, para tratar alguns dados de entrada. O método de POST cadastrou usuário no banco, método GET todos listou todos usuários cadastrados, GET com ID retornou o usuário do ID e o de DELETE  excluiu o usuário do banco de dados.</w:t>
       </w:r>
     </w:p>
     <w:p/>
@@ -17058,7 +16746,6 @@
           </wp:anchor>
         </w:drawing>
       </w:r>
-      <w:proofErr w:type="spellStart"/>
       <w:r>
         <w:rPr>
           <w:rFonts w:ascii="Arial" w:hAnsi="Arial" w:cs="Arial"/>
@@ -17066,17 +16753,7 @@
           <w:sz w:val="24"/>
           <w:szCs w:val="24"/>
         </w:rPr>
-        <w:t>Kanban</w:t>
-      </w:r>
-      <w:proofErr w:type="spellEnd"/>
-      <w:r>
-        <w:rPr>
-          <w:rFonts w:ascii="Arial" w:hAnsi="Arial" w:cs="Arial"/>
-          <w:color w:val="auto"/>
-          <w:sz w:val="24"/>
-          <w:szCs w:val="24"/>
-        </w:rPr>
-        <w:t xml:space="preserve"> e Retrospectiva</w:t>
+        <w:t>Kanban e Retrospectiva</w:t>
       </w:r>
     </w:p>
     <w:p/>
@@ -17140,7 +16817,6 @@
           <w:szCs w:val="24"/>
         </w:rPr>
       </w:pPr>
-      <w:proofErr w:type="spellStart"/>
       <w:r>
         <w:rPr>
           <w:rFonts w:ascii="Arial" w:hAnsi="Arial" w:cs="Arial"/>
@@ -17148,17 +16824,7 @@
           <w:sz w:val="24"/>
           <w:szCs w:val="24"/>
         </w:rPr>
-        <w:t>Product</w:t>
-      </w:r>
-      <w:proofErr w:type="spellEnd"/>
-      <w:r>
-        <w:rPr>
-          <w:rFonts w:ascii="Arial" w:hAnsi="Arial" w:cs="Arial"/>
-          <w:color w:val="auto"/>
-          <w:sz w:val="24"/>
-          <w:szCs w:val="24"/>
-        </w:rPr>
-        <w:t xml:space="preserve"> Backlog</w:t>
+        <w:t>Product Backlog</w:t>
       </w:r>
     </w:p>
     <w:p>
@@ -17796,25 +17462,7 @@
           <w:sz w:val="24"/>
           <w:szCs w:val="24"/>
         </w:rPr>
-        <w:t xml:space="preserve">Nessa etapa se define: as entidades necessárias para a construção do Banco de Dados; </w:t>
-      </w:r>
-      <w:proofErr w:type="gramStart"/>
-      <w:r>
-        <w:rPr>
-          <w:rFonts w:ascii="Arial" w:hAnsi="Arial" w:cs="Arial"/>
-          <w:sz w:val="24"/>
-          <w:szCs w:val="24"/>
-        </w:rPr>
-        <w:t>Os</w:t>
-      </w:r>
-      <w:proofErr w:type="gramEnd"/>
-      <w:r>
-        <w:rPr>
-          <w:rFonts w:ascii="Arial" w:hAnsi="Arial" w:cs="Arial"/>
-          <w:sz w:val="24"/>
-          <w:szCs w:val="24"/>
-        </w:rPr>
-        <w:t xml:space="preserve"> relacionamentos e o seu grau, ou seja, a quantidade de entidades que estão ligadas ao relacionamento.</w:t>
+        <w:t>Nessa etapa se define: as entidades necessárias para a construção do Banco de Dados; Os relacionamentos e o seu grau, ou seja, a quantidade de entidades que estão ligadas ao relacionamento.</w:t>
       </w:r>
     </w:p>
     <w:p>
@@ -18626,7 +18274,6 @@
                 <w:lang w:eastAsia="pt-BR"/>
               </w:rPr>
             </w:pPr>
-            <w:proofErr w:type="spellStart"/>
             <w:r>
               <w:rPr>
                 <w:rFonts w:ascii="Calibri" w:eastAsia="Times New Roman" w:hAnsi="Calibri" w:cs="Calibri"/>
@@ -18635,7 +18282,6 @@
               </w:rPr>
               <w:t>usuario_ID</w:t>
             </w:r>
-            <w:proofErr w:type="spellEnd"/>
           </w:p>
         </w:tc>
         <w:tc>
@@ -18870,7 +18516,6 @@
                 <w:lang w:eastAsia="pt-BR"/>
               </w:rPr>
             </w:pPr>
-            <w:proofErr w:type="spellStart"/>
             <w:r>
               <w:rPr>
                 <w:rFonts w:ascii="Calibri" w:eastAsia="Times New Roman" w:hAnsi="Calibri" w:cs="Calibri"/>
@@ -18879,7 +18524,6 @@
               </w:rPr>
               <w:t>varchar</w:t>
             </w:r>
-            <w:proofErr w:type="spellEnd"/>
           </w:p>
         </w:tc>
         <w:tc>
@@ -19081,7 +18725,6 @@
                 <w:lang w:eastAsia="pt-BR"/>
               </w:rPr>
             </w:pPr>
-            <w:proofErr w:type="spellStart"/>
             <w:r>
               <w:rPr>
                 <w:rFonts w:ascii="Calibri" w:eastAsia="Times New Roman" w:hAnsi="Calibri" w:cs="Calibri"/>
@@ -19090,7 +18733,6 @@
               </w:rPr>
               <w:t>varchar</w:t>
             </w:r>
-            <w:proofErr w:type="spellEnd"/>
           </w:p>
         </w:tc>
         <w:tc>
@@ -19258,7 +18900,6 @@
                 <w:lang w:eastAsia="pt-BR"/>
               </w:rPr>
             </w:pPr>
-            <w:proofErr w:type="spellStart"/>
             <w:r>
               <w:rPr>
                 <w:rFonts w:ascii="Calibri" w:eastAsia="Times New Roman" w:hAnsi="Calibri" w:cs="Calibri"/>
@@ -19267,7 +18908,6 @@
               </w:rPr>
               <w:t>dataNascimento</w:t>
             </w:r>
-            <w:proofErr w:type="spellEnd"/>
           </w:p>
         </w:tc>
         <w:tc>
@@ -19469,7 +19109,6 @@
                 <w:lang w:eastAsia="pt-BR"/>
               </w:rPr>
             </w:pPr>
-            <w:proofErr w:type="spellStart"/>
             <w:r>
               <w:rPr>
                 <w:rFonts w:ascii="Calibri" w:eastAsia="Times New Roman" w:hAnsi="Calibri" w:cs="Calibri"/>
@@ -19478,7 +19117,6 @@
               </w:rPr>
               <w:t>email</w:t>
             </w:r>
-            <w:proofErr w:type="spellEnd"/>
           </w:p>
         </w:tc>
         <w:tc>
@@ -19505,7 +19143,6 @@
                 <w:lang w:eastAsia="pt-BR"/>
               </w:rPr>
             </w:pPr>
-            <w:proofErr w:type="spellStart"/>
             <w:r>
               <w:rPr>
                 <w:rFonts w:ascii="Calibri" w:eastAsia="Times New Roman" w:hAnsi="Calibri" w:cs="Calibri"/>
@@ -19514,7 +19151,6 @@
               </w:rPr>
               <w:t>varchar</w:t>
             </w:r>
-            <w:proofErr w:type="spellEnd"/>
           </w:p>
         </w:tc>
         <w:tc>
@@ -19716,7 +19352,6 @@
                 <w:lang w:eastAsia="pt-BR"/>
               </w:rPr>
             </w:pPr>
-            <w:proofErr w:type="spellStart"/>
             <w:r>
               <w:rPr>
                 <w:rFonts w:ascii="Calibri" w:eastAsia="Times New Roman" w:hAnsi="Calibri" w:cs="Calibri"/>
@@ -19725,7 +19360,6 @@
               </w:rPr>
               <w:t>varchar</w:t>
             </w:r>
-            <w:proofErr w:type="spellEnd"/>
           </w:p>
         </w:tc>
         <w:tc>
@@ -19927,7 +19561,6 @@
                 <w:lang w:eastAsia="pt-BR"/>
               </w:rPr>
             </w:pPr>
-            <w:proofErr w:type="spellStart"/>
             <w:r>
               <w:rPr>
                 <w:rFonts w:ascii="Calibri" w:eastAsia="Times New Roman" w:hAnsi="Calibri" w:cs="Calibri"/>
@@ -19936,7 +19569,6 @@
               </w:rPr>
               <w:t>varchar</w:t>
             </w:r>
-            <w:proofErr w:type="spellEnd"/>
           </w:p>
         </w:tc>
         <w:tc>
@@ -20138,7 +19770,6 @@
                 <w:lang w:eastAsia="pt-BR"/>
               </w:rPr>
             </w:pPr>
-            <w:proofErr w:type="spellStart"/>
             <w:r>
               <w:rPr>
                 <w:rFonts w:ascii="Calibri" w:eastAsia="Times New Roman" w:hAnsi="Calibri" w:cs="Calibri"/>
@@ -20147,7 +19778,6 @@
               </w:rPr>
               <w:t>varchar</w:t>
             </w:r>
-            <w:proofErr w:type="spellEnd"/>
           </w:p>
         </w:tc>
         <w:tc>
@@ -20349,7 +19979,6 @@
                 <w:lang w:eastAsia="pt-BR"/>
               </w:rPr>
             </w:pPr>
-            <w:proofErr w:type="spellStart"/>
             <w:r>
               <w:rPr>
                 <w:rFonts w:ascii="Calibri" w:eastAsia="Times New Roman" w:hAnsi="Calibri" w:cs="Calibri"/>
@@ -20358,7 +19987,6 @@
               </w:rPr>
               <w:t>varchar</w:t>
             </w:r>
-            <w:proofErr w:type="spellEnd"/>
           </w:p>
         </w:tc>
         <w:tc>
@@ -20560,7 +20188,6 @@
                 <w:lang w:eastAsia="pt-BR"/>
               </w:rPr>
             </w:pPr>
-            <w:proofErr w:type="spellStart"/>
             <w:r>
               <w:rPr>
                 <w:rFonts w:ascii="Calibri" w:eastAsia="Times New Roman" w:hAnsi="Calibri" w:cs="Calibri"/>
@@ -20569,7 +20196,6 @@
               </w:rPr>
               <w:t>varchar</w:t>
             </w:r>
-            <w:proofErr w:type="spellEnd"/>
           </w:p>
         </w:tc>
         <w:tc>
@@ -20771,7 +20397,6 @@
                 <w:lang w:eastAsia="pt-BR"/>
               </w:rPr>
             </w:pPr>
-            <w:proofErr w:type="spellStart"/>
             <w:r>
               <w:rPr>
                 <w:rFonts w:ascii="Calibri" w:eastAsia="Times New Roman" w:hAnsi="Calibri" w:cs="Calibri"/>
@@ -20780,7 +20405,6 @@
               </w:rPr>
               <w:t>varchar</w:t>
             </w:r>
-            <w:proofErr w:type="spellEnd"/>
           </w:p>
         </w:tc>
         <w:tc>
@@ -20982,7 +20606,6 @@
                 <w:lang w:eastAsia="pt-BR"/>
               </w:rPr>
             </w:pPr>
-            <w:proofErr w:type="spellStart"/>
             <w:r>
               <w:rPr>
                 <w:rFonts w:ascii="Calibri" w:eastAsia="Times New Roman" w:hAnsi="Calibri" w:cs="Calibri"/>
@@ -20991,7 +20614,6 @@
               </w:rPr>
               <w:t>varchar</w:t>
             </w:r>
-            <w:proofErr w:type="spellEnd"/>
           </w:p>
         </w:tc>
         <w:tc>
@@ -21159,7 +20781,6 @@
                 <w:lang w:eastAsia="pt-BR"/>
               </w:rPr>
             </w:pPr>
-            <w:proofErr w:type="spellStart"/>
             <w:r>
               <w:rPr>
                 <w:rFonts w:ascii="Calibri" w:eastAsia="Times New Roman" w:hAnsi="Calibri" w:cs="Calibri"/>
@@ -21168,7 +20789,6 @@
               </w:rPr>
               <w:t>cpf</w:t>
             </w:r>
-            <w:proofErr w:type="spellEnd"/>
           </w:p>
         </w:tc>
         <w:tc>
@@ -21195,7 +20815,6 @@
                 <w:lang w:eastAsia="pt-BR"/>
               </w:rPr>
             </w:pPr>
-            <w:proofErr w:type="spellStart"/>
             <w:r>
               <w:rPr>
                 <w:rFonts w:ascii="Calibri" w:eastAsia="Times New Roman" w:hAnsi="Calibri" w:cs="Calibri"/>
@@ -21204,7 +20823,6 @@
               </w:rPr>
               <w:t>varchar</w:t>
             </w:r>
-            <w:proofErr w:type="spellEnd"/>
           </w:p>
         </w:tc>
         <w:tc>
@@ -22173,7 +21791,6 @@
                 <w:lang w:eastAsia="pt-BR"/>
               </w:rPr>
             </w:pPr>
-            <w:proofErr w:type="spellStart"/>
             <w:r>
               <w:rPr>
                 <w:rFonts w:ascii="Calibri" w:eastAsia="Times New Roman" w:hAnsi="Calibri" w:cs="Calibri"/>
@@ -22182,7 +21799,6 @@
               </w:rPr>
               <w:t>pedido_ID</w:t>
             </w:r>
-            <w:proofErr w:type="spellEnd"/>
           </w:p>
         </w:tc>
         <w:tc>
@@ -22383,7 +21999,6 @@
                 <w:lang w:eastAsia="pt-BR"/>
               </w:rPr>
             </w:pPr>
-            <w:proofErr w:type="spellStart"/>
             <w:r>
               <w:rPr>
                 <w:rFonts w:ascii="Calibri" w:eastAsia="Times New Roman" w:hAnsi="Calibri" w:cs="Calibri"/>
@@ -22392,7 +22007,6 @@
               </w:rPr>
               <w:t>usuario_id</w:t>
             </w:r>
-            <w:proofErr w:type="spellEnd"/>
           </w:p>
         </w:tc>
         <w:tc>
@@ -22594,7 +22208,6 @@
                 <w:lang w:eastAsia="pt-BR"/>
               </w:rPr>
             </w:pPr>
-            <w:proofErr w:type="spellStart"/>
             <w:r>
               <w:rPr>
                 <w:rFonts w:ascii="Calibri" w:eastAsia="Times New Roman" w:hAnsi="Calibri" w:cs="Calibri"/>
@@ -22603,7 +22216,6 @@
               </w:rPr>
               <w:t>dataPedido</w:t>
             </w:r>
-            <w:proofErr w:type="spellEnd"/>
           </w:p>
         </w:tc>
         <w:tc>
@@ -22805,7 +22417,6 @@
                 <w:lang w:eastAsia="pt-BR"/>
               </w:rPr>
             </w:pPr>
-            <w:proofErr w:type="spellStart"/>
             <w:r>
               <w:rPr>
                 <w:rFonts w:ascii="Calibri" w:eastAsia="Times New Roman" w:hAnsi="Calibri" w:cs="Calibri"/>
@@ -22814,7 +22425,6 @@
               </w:rPr>
               <w:t>valorTotal</w:t>
             </w:r>
-            <w:proofErr w:type="spellEnd"/>
           </w:p>
         </w:tc>
         <w:tc>
@@ -23016,7 +22626,6 @@
                 <w:lang w:eastAsia="pt-BR"/>
               </w:rPr>
             </w:pPr>
-            <w:proofErr w:type="spellStart"/>
             <w:r>
               <w:rPr>
                 <w:rFonts w:ascii="Calibri" w:eastAsia="Times New Roman" w:hAnsi="Calibri" w:cs="Calibri"/>
@@ -23025,7 +22634,6 @@
               </w:rPr>
               <w:t>formaPagamento</w:t>
             </w:r>
-            <w:proofErr w:type="spellEnd"/>
           </w:p>
         </w:tc>
         <w:tc>
@@ -23052,7 +22660,6 @@
                 <w:lang w:eastAsia="pt-BR"/>
               </w:rPr>
             </w:pPr>
-            <w:proofErr w:type="spellStart"/>
             <w:r>
               <w:rPr>
                 <w:rFonts w:ascii="Calibri" w:eastAsia="Times New Roman" w:hAnsi="Calibri" w:cs="Calibri"/>
@@ -23061,7 +22668,6 @@
               </w:rPr>
               <w:t>varchar</w:t>
             </w:r>
-            <w:proofErr w:type="spellEnd"/>
           </w:p>
         </w:tc>
         <w:tc>
@@ -23229,7 +22835,6 @@
                 <w:lang w:eastAsia="pt-BR"/>
               </w:rPr>
             </w:pPr>
-            <w:proofErr w:type="spellStart"/>
             <w:r>
               <w:rPr>
                 <w:rFonts w:ascii="Calibri" w:eastAsia="Times New Roman" w:hAnsi="Calibri" w:cs="Calibri"/>
@@ -23238,7 +22843,6 @@
               </w:rPr>
               <w:t>statusPerdido</w:t>
             </w:r>
-            <w:proofErr w:type="spellEnd"/>
           </w:p>
         </w:tc>
         <w:tc>
@@ -23265,7 +22869,6 @@
                 <w:lang w:eastAsia="pt-BR"/>
               </w:rPr>
             </w:pPr>
-            <w:proofErr w:type="spellStart"/>
             <w:r>
               <w:rPr>
                 <w:rFonts w:ascii="Calibri" w:eastAsia="Times New Roman" w:hAnsi="Calibri" w:cs="Calibri"/>
@@ -23274,7 +22877,6 @@
               </w:rPr>
               <w:t>varchar</w:t>
             </w:r>
-            <w:proofErr w:type="spellEnd"/>
           </w:p>
         </w:tc>
         <w:tc>
@@ -23474,7 +23076,6 @@
                 <w:lang w:eastAsia="pt-BR"/>
               </w:rPr>
             </w:pPr>
-            <w:proofErr w:type="spellStart"/>
             <w:r>
               <w:rPr>
                 <w:rFonts w:ascii="Calibri" w:eastAsia="Times New Roman" w:hAnsi="Calibri" w:cs="Calibri"/>
@@ -23483,7 +23084,6 @@
               </w:rPr>
               <w:t>varchar</w:t>
             </w:r>
-            <w:proofErr w:type="spellEnd"/>
           </w:p>
         </w:tc>
         <w:tc>
@@ -23983,7 +23583,6 @@
                 <w:lang w:eastAsia="pt-BR"/>
               </w:rPr>
             </w:pPr>
-            <w:proofErr w:type="spellStart"/>
             <w:r>
               <w:rPr>
                 <w:rFonts w:ascii="Calibri" w:eastAsia="Times New Roman" w:hAnsi="Calibri" w:cs="Calibri"/>
@@ -23994,7 +23593,6 @@
               </w:rPr>
               <w:t>Item_Pedido</w:t>
             </w:r>
-            <w:proofErr w:type="spellEnd"/>
           </w:p>
         </w:tc>
       </w:tr>
@@ -24283,7 +23881,6 @@
                 <w:lang w:eastAsia="pt-BR"/>
               </w:rPr>
             </w:pPr>
-            <w:proofErr w:type="spellStart"/>
             <w:r>
               <w:rPr>
                 <w:rFonts w:ascii="Calibri" w:eastAsia="Times New Roman" w:hAnsi="Calibri" w:cs="Calibri"/>
@@ -24292,7 +23889,6 @@
               </w:rPr>
               <w:t>item_pedido_ID</w:t>
             </w:r>
-            <w:proofErr w:type="spellEnd"/>
           </w:p>
         </w:tc>
         <w:tc>
@@ -24493,7 +24089,6 @@
                 <w:lang w:eastAsia="pt-BR"/>
               </w:rPr>
             </w:pPr>
-            <w:proofErr w:type="spellStart"/>
             <w:r>
               <w:rPr>
                 <w:rFonts w:ascii="Calibri" w:eastAsia="Times New Roman" w:hAnsi="Calibri" w:cs="Calibri"/>
@@ -24502,7 +24097,6 @@
               </w:rPr>
               <w:t>produto_id</w:t>
             </w:r>
-            <w:proofErr w:type="spellEnd"/>
           </w:p>
         </w:tc>
         <w:tc>
@@ -24704,7 +24298,6 @@
                 <w:lang w:eastAsia="pt-BR"/>
               </w:rPr>
             </w:pPr>
-            <w:proofErr w:type="spellStart"/>
             <w:r>
               <w:rPr>
                 <w:rFonts w:ascii="Calibri" w:eastAsia="Times New Roman" w:hAnsi="Calibri" w:cs="Calibri"/>
@@ -24713,7 +24306,6 @@
               </w:rPr>
               <w:t>pedido_id</w:t>
             </w:r>
-            <w:proofErr w:type="spellEnd"/>
           </w:p>
         </w:tc>
         <w:tc>
@@ -24915,7 +24507,6 @@
                 <w:lang w:eastAsia="pt-BR"/>
               </w:rPr>
             </w:pPr>
-            <w:proofErr w:type="spellStart"/>
             <w:r>
               <w:rPr>
                 <w:rFonts w:ascii="Calibri" w:eastAsia="Times New Roman" w:hAnsi="Calibri" w:cs="Calibri"/>
@@ -24924,7 +24515,6 @@
               </w:rPr>
               <w:t>valorUnitario</w:t>
             </w:r>
-            <w:proofErr w:type="spellEnd"/>
           </w:p>
         </w:tc>
         <w:tc>
@@ -25971,7 +25561,6 @@
                 <w:lang w:eastAsia="pt-BR"/>
               </w:rPr>
             </w:pPr>
-            <w:proofErr w:type="spellStart"/>
             <w:r>
               <w:rPr>
                 <w:rFonts w:ascii="Calibri" w:eastAsia="Times New Roman" w:hAnsi="Calibri" w:cs="Calibri"/>
@@ -25980,7 +25569,6 @@
               </w:rPr>
               <w:t>produto_id</w:t>
             </w:r>
-            <w:proofErr w:type="spellEnd"/>
           </w:p>
         </w:tc>
         <w:tc>
@@ -26215,7 +25803,6 @@
                 <w:lang w:eastAsia="pt-BR"/>
               </w:rPr>
             </w:pPr>
-            <w:proofErr w:type="spellStart"/>
             <w:r>
               <w:rPr>
                 <w:rFonts w:ascii="Calibri" w:eastAsia="Times New Roman" w:hAnsi="Calibri" w:cs="Calibri"/>
@@ -26224,7 +25811,6 @@
               </w:rPr>
               <w:t>varchar</w:t>
             </w:r>
-            <w:proofErr w:type="spellEnd"/>
           </w:p>
         </w:tc>
         <w:tc>
@@ -26426,7 +26012,6 @@
                 <w:lang w:eastAsia="pt-BR"/>
               </w:rPr>
             </w:pPr>
-            <w:proofErr w:type="spellStart"/>
             <w:r>
               <w:rPr>
                 <w:rFonts w:ascii="Calibri" w:eastAsia="Times New Roman" w:hAnsi="Calibri" w:cs="Calibri"/>
@@ -26435,7 +26020,6 @@
               </w:rPr>
               <w:t>varchar</w:t>
             </w:r>
-            <w:proofErr w:type="spellEnd"/>
           </w:p>
         </w:tc>
         <w:tc>
@@ -27934,43 +27518,7 @@
           <w:sz w:val="24"/>
           <w:szCs w:val="24"/>
         </w:rPr>
-        <w:t xml:space="preserve">REZENDE, A. A. </w:t>
-      </w:r>
-      <w:proofErr w:type="gramStart"/>
-      <w:r>
-        <w:rPr>
-          <w:rFonts w:ascii="Arial" w:hAnsi="Arial" w:cs="Arial"/>
-          <w:sz w:val="24"/>
-          <w:szCs w:val="24"/>
-        </w:rPr>
-        <w:t>de .</w:t>
-      </w:r>
-      <w:proofErr w:type="gramEnd"/>
-      <w:r>
-        <w:rPr>
-          <w:rFonts w:ascii="Arial" w:hAnsi="Arial" w:cs="Arial"/>
-          <w:sz w:val="24"/>
-          <w:szCs w:val="24"/>
-        </w:rPr>
-        <w:t>; MARCELINO, J. A. .; MIYAJI, M. . A REINVENÇÃO DAS VENDAS: AS ESTRATÉGIAS DAS EMPRESAS BRASILEIRAS PARA GERAR RECEITAS NA PANDEMIA DE COVID-19. Boletim de Conjuntura (BOCA), Boa Vista, v. 2, n. 6, p. 53–69, 2020. DOI: 10.5281/zenodo.</w:t>
-      </w:r>
-      <w:proofErr w:type="gramStart"/>
-      <w:r>
-        <w:rPr>
-          <w:rFonts w:ascii="Arial" w:hAnsi="Arial" w:cs="Arial"/>
-          <w:sz w:val="24"/>
-          <w:szCs w:val="24"/>
-        </w:rPr>
-        <w:t>3834095 .</w:t>
-      </w:r>
-      <w:proofErr w:type="gramEnd"/>
-      <w:r>
-        <w:rPr>
-          <w:rFonts w:ascii="Arial" w:hAnsi="Arial" w:cs="Arial"/>
-          <w:sz w:val="24"/>
-          <w:szCs w:val="24"/>
-        </w:rPr>
-        <w:t xml:space="preserve"> Disponível em: https://revista.ioles.com.br/boca/index.php/revista/article/view/113. Acesso em: 1 ago. 2022.</w:t>
+        <w:t>REZENDE, A. A. de .; MARCELINO, J. A. .; MIYAJI, M. . A REINVENÇÃO DAS VENDAS: AS ESTRATÉGIAS DAS EMPRESAS BRASILEIRAS PARA GERAR RECEITAS NA PANDEMIA DE COVID-19. Boletim de Conjuntura (BOCA), Boa Vista, v. 2, n. 6, p. 53–69, 2020. DOI: 10.5281/zenodo.3834095 . Disponível em: https://revista.ioles.com.br/boca/index.php/revista/article/view/113. Acesso em: 1 ago. 2022.</w:t>
       </w:r>
     </w:p>
     <w:p>
@@ -27988,123 +27536,23 @@
           <w:sz w:val="24"/>
           <w:szCs w:val="24"/>
         </w:rPr>
-        <w:t xml:space="preserve">E-commerce App </w:t>
-      </w:r>
-      <w:proofErr w:type="spellStart"/>
-      <w:r>
-        <w:rPr>
-          <w:rFonts w:ascii="Arial" w:hAnsi="Arial" w:cs="Arial"/>
-          <w:sz w:val="24"/>
-          <w:szCs w:val="24"/>
-        </w:rPr>
-        <w:t>using</w:t>
-      </w:r>
-      <w:proofErr w:type="spellEnd"/>
-      <w:r>
-        <w:rPr>
-          <w:rFonts w:ascii="Arial" w:hAnsi="Arial" w:cs="Arial"/>
-          <w:sz w:val="24"/>
-          <w:szCs w:val="24"/>
-        </w:rPr>
-        <w:t xml:space="preserve"> Java, Spring Boot </w:t>
-      </w:r>
-      <w:proofErr w:type="spellStart"/>
-      <w:r>
-        <w:rPr>
-          <w:rFonts w:ascii="Arial" w:hAnsi="Arial" w:cs="Arial"/>
-          <w:sz w:val="24"/>
-          <w:szCs w:val="24"/>
-        </w:rPr>
-        <w:t>and</w:t>
-      </w:r>
-      <w:proofErr w:type="spellEnd"/>
-      <w:r>
-        <w:rPr>
-          <w:rFonts w:ascii="Arial" w:hAnsi="Arial" w:cs="Arial"/>
-          <w:sz w:val="24"/>
-          <w:szCs w:val="24"/>
-        </w:rPr>
-        <w:t xml:space="preserve"> </w:t>
-      </w:r>
-      <w:proofErr w:type="spellStart"/>
-      <w:r>
-        <w:rPr>
-          <w:rFonts w:ascii="Arial" w:hAnsi="Arial" w:cs="Arial"/>
-          <w:sz w:val="24"/>
-          <w:szCs w:val="24"/>
-        </w:rPr>
-        <w:t>Vue</w:t>
-      </w:r>
-      <w:proofErr w:type="spellEnd"/>
-      <w:r>
-        <w:rPr>
-          <w:rFonts w:ascii="Arial" w:hAnsi="Arial" w:cs="Arial"/>
-          <w:sz w:val="24"/>
-          <w:szCs w:val="24"/>
-        </w:rPr>
-        <w:t xml:space="preserve"> || Shopping </w:t>
-      </w:r>
-      <w:proofErr w:type="spellStart"/>
-      <w:r>
-        <w:rPr>
-          <w:rFonts w:ascii="Arial" w:hAnsi="Arial" w:cs="Arial"/>
-          <w:sz w:val="24"/>
-          <w:szCs w:val="24"/>
-        </w:rPr>
-        <w:t>Cart</w:t>
-      </w:r>
-      <w:proofErr w:type="spellEnd"/>
-      <w:r>
-        <w:rPr>
-          <w:rFonts w:ascii="Arial" w:hAnsi="Arial" w:cs="Arial"/>
-          <w:sz w:val="24"/>
-          <w:szCs w:val="24"/>
-        </w:rPr>
-        <w:t xml:space="preserve"> </w:t>
-      </w:r>
-      <w:proofErr w:type="spellStart"/>
-      <w:r>
-        <w:rPr>
-          <w:rFonts w:ascii="Arial" w:hAnsi="Arial" w:cs="Arial"/>
-          <w:sz w:val="24"/>
-          <w:szCs w:val="24"/>
-        </w:rPr>
-        <w:t>Backend</w:t>
-      </w:r>
-      <w:proofErr w:type="spellEnd"/>
-      <w:r>
-        <w:rPr>
-          <w:rFonts w:ascii="Arial" w:hAnsi="Arial" w:cs="Arial"/>
-          <w:sz w:val="24"/>
-          <w:szCs w:val="24"/>
-        </w:rPr>
-        <w:t xml:space="preserve"> </w:t>
-      </w:r>
-      <w:proofErr w:type="gramStart"/>
-      <w:r>
-        <w:rPr>
-          <w:rFonts w:ascii="Arial" w:hAnsi="Arial" w:cs="Arial"/>
-          <w:sz w:val="24"/>
-          <w:szCs w:val="24"/>
-        </w:rPr>
-        <w:t xml:space="preserve">- </w:t>
-      </w:r>
-      <w:r>
-        <w:rPr>
-          <w:rFonts w:ascii="Arial" w:hAnsi="Arial" w:cs="Arial"/>
-          <w:sz w:val="24"/>
-          <w:szCs w:val="24"/>
-        </w:rPr>
-        <w:t xml:space="preserve"> Disponível</w:t>
-      </w:r>
-      <w:proofErr w:type="gramEnd"/>
-      <w:r>
-        <w:rPr>
-          <w:rFonts w:ascii="Arial" w:hAnsi="Arial" w:cs="Arial"/>
-          <w:sz w:val="24"/>
-          <w:szCs w:val="24"/>
-        </w:rPr>
-        <w:t xml:space="preserve"> em: </w:t>
+        <w:t>E-commerce App using Java, Spring Boot and Vue || Shopping Cart Backend</w:t>
+      </w:r>
+      <w:r>
+        <w:rPr>
+          <w:rFonts w:ascii="Arial" w:hAnsi="Arial" w:cs="Arial"/>
+          <w:sz w:val="24"/>
+          <w:szCs w:val="24"/>
+        </w:rPr>
+        <w:t xml:space="preserve"> - </w:t>
+      </w:r>
+      <w:r>
+        <w:rPr>
+          <w:rFonts w:ascii="Arial" w:hAnsi="Arial" w:cs="Arial"/>
+          <w:sz w:val="24"/>
+          <w:szCs w:val="24"/>
+        </w:rPr>
+        <w:t xml:space="preserve"> Disponível em: </w:t>
       </w:r>
       <w:hyperlink r:id="rId29" w:history="1">
         <w:r>
@@ -28175,59 +27623,13 @@
           <w:szCs w:val="24"/>
         </w:rPr>
       </w:pPr>
-      <w:proofErr w:type="spellStart"/>
-      <w:r>
-        <w:rPr>
-          <w:rFonts w:ascii="Arial" w:hAnsi="Arial" w:cs="Arial"/>
-          <w:sz w:val="24"/>
-          <w:szCs w:val="24"/>
-        </w:rPr>
-        <w:t>Documenting</w:t>
-      </w:r>
-      <w:proofErr w:type="spellEnd"/>
-      <w:r>
-        <w:rPr>
-          <w:rFonts w:ascii="Arial" w:hAnsi="Arial" w:cs="Arial"/>
-          <w:sz w:val="24"/>
-          <w:szCs w:val="24"/>
-        </w:rPr>
-        <w:t xml:space="preserve"> a Spring REST API </w:t>
-      </w:r>
-      <w:proofErr w:type="spellStart"/>
-      <w:r>
-        <w:rPr>
-          <w:rFonts w:ascii="Arial" w:hAnsi="Arial" w:cs="Arial"/>
-          <w:sz w:val="24"/>
-          <w:szCs w:val="24"/>
-        </w:rPr>
-        <w:t>Using</w:t>
-      </w:r>
-      <w:proofErr w:type="spellEnd"/>
-      <w:r>
-        <w:rPr>
-          <w:rFonts w:ascii="Arial" w:hAnsi="Arial" w:cs="Arial"/>
-          <w:sz w:val="24"/>
-          <w:szCs w:val="24"/>
-        </w:rPr>
-        <w:t xml:space="preserve"> </w:t>
-      </w:r>
-      <w:proofErr w:type="spellStart"/>
-      <w:r>
-        <w:rPr>
-          <w:rFonts w:ascii="Arial" w:hAnsi="Arial" w:cs="Arial"/>
-          <w:sz w:val="24"/>
-          <w:szCs w:val="24"/>
-        </w:rPr>
-        <w:t>OpenAPI</w:t>
-      </w:r>
-      <w:proofErr w:type="spellEnd"/>
-      <w:r>
-        <w:rPr>
-          <w:rFonts w:ascii="Arial" w:hAnsi="Arial" w:cs="Arial"/>
-          <w:sz w:val="24"/>
-          <w:szCs w:val="24"/>
-        </w:rPr>
-        <w:t xml:space="preserve"> 3.0</w:t>
+      <w:r>
+        <w:rPr>
+          <w:rFonts w:ascii="Arial" w:hAnsi="Arial" w:cs="Arial"/>
+          <w:sz w:val="24"/>
+          <w:szCs w:val="24"/>
+        </w:rPr>
+        <w:t>Documenting a Spring REST API Using OpenAPI 3.0</w:t>
       </w:r>
       <w:r>
         <w:rPr>
@@ -28237,23 +27639,13 @@
         </w:rPr>
         <w:t xml:space="preserve"> - </w:t>
       </w:r>
-      <w:proofErr w:type="spellStart"/>
-      <w:r>
-        <w:rPr>
-          <w:rFonts w:ascii="Arial" w:hAnsi="Arial" w:cs="Arial"/>
-          <w:sz w:val="24"/>
-          <w:szCs w:val="24"/>
-        </w:rPr>
-        <w:t>Disponivel</w:t>
-      </w:r>
-      <w:proofErr w:type="spellEnd"/>
-      <w:r>
-        <w:rPr>
-          <w:rFonts w:ascii="Arial" w:hAnsi="Arial" w:cs="Arial"/>
-          <w:sz w:val="24"/>
-          <w:szCs w:val="24"/>
-        </w:rPr>
-        <w:t xml:space="preserve"> e: </w:t>
+      <w:r>
+        <w:rPr>
+          <w:rFonts w:ascii="Arial" w:hAnsi="Arial" w:cs="Arial"/>
+          <w:sz w:val="24"/>
+          <w:szCs w:val="24"/>
+        </w:rPr>
+        <w:t xml:space="preserve">Disponivel e: </w:t>
       </w:r>
       <w:hyperlink r:id="rId30" w:history="1">
         <w:r>
@@ -28290,61 +27682,15 @@
           <w:sz w:val="24"/>
           <w:szCs w:val="24"/>
         </w:rPr>
-        <w:t xml:space="preserve">Criando nosso serviço POST e efetuando um cadastro de </w:t>
-      </w:r>
-      <w:proofErr w:type="spellStart"/>
-      <w:r>
-        <w:rPr>
-          <w:rFonts w:ascii="Arial" w:hAnsi="Arial" w:cs="Arial"/>
-          <w:sz w:val="24"/>
-          <w:szCs w:val="24"/>
-        </w:rPr>
-        <w:t>usuario</w:t>
-      </w:r>
-      <w:proofErr w:type="spellEnd"/>
-      <w:r>
-        <w:rPr>
-          <w:rFonts w:ascii="Arial" w:hAnsi="Arial" w:cs="Arial"/>
-          <w:sz w:val="24"/>
-          <w:szCs w:val="24"/>
-        </w:rPr>
-        <w:t xml:space="preserve"> - Formação Java Web Full-</w:t>
-      </w:r>
-      <w:proofErr w:type="spellStart"/>
-      <w:r>
-        <w:rPr>
-          <w:rFonts w:ascii="Arial" w:hAnsi="Arial" w:cs="Arial"/>
-          <w:sz w:val="24"/>
-          <w:szCs w:val="24"/>
-        </w:rPr>
-        <w:t>Stack</w:t>
-      </w:r>
-      <w:proofErr w:type="spellEnd"/>
-      <w:r>
-        <w:rPr>
-          <w:rFonts w:ascii="Arial" w:hAnsi="Arial" w:cs="Arial"/>
-          <w:sz w:val="24"/>
-          <w:szCs w:val="24"/>
-        </w:rPr>
-        <w:t xml:space="preserve"> </w:t>
-      </w:r>
-      <w:proofErr w:type="gramStart"/>
-      <w:r>
-        <w:rPr>
-          <w:rFonts w:ascii="Arial" w:hAnsi="Arial" w:cs="Arial"/>
-          <w:sz w:val="24"/>
-          <w:szCs w:val="24"/>
-        </w:rPr>
-        <w:t>-  Disponível</w:t>
-      </w:r>
-      <w:proofErr w:type="gramEnd"/>
-      <w:r>
-        <w:rPr>
-          <w:rFonts w:ascii="Arial" w:hAnsi="Arial" w:cs="Arial"/>
-          <w:sz w:val="24"/>
-          <w:szCs w:val="24"/>
-        </w:rPr>
-        <w:t xml:space="preserve"> em: </w:t>
+        <w:t>Criando nosso serviço POST e efetuando um cadastro de usuario - Formação Java Web Full-Stack</w:t>
+      </w:r>
+      <w:r>
+        <w:rPr>
+          <w:rFonts w:ascii="Arial" w:hAnsi="Arial" w:cs="Arial"/>
+          <w:sz w:val="24"/>
+          <w:szCs w:val="24"/>
+        </w:rPr>
+        <w:t xml:space="preserve"> -  Disponível em: </w:t>
       </w:r>
       <w:hyperlink r:id="rId31" w:history="1">
         <w:r>
@@ -28375,123 +27721,13 @@
           <w:szCs w:val="24"/>
         </w:rPr>
       </w:pPr>
-      <w:proofErr w:type="spellStart"/>
-      <w:r>
-        <w:rPr>
-          <w:rFonts w:ascii="Arial" w:hAnsi="Arial" w:cs="Arial"/>
-          <w:sz w:val="24"/>
-          <w:szCs w:val="24"/>
-        </w:rPr>
-        <w:t>How</w:t>
-      </w:r>
-      <w:proofErr w:type="spellEnd"/>
-      <w:r>
-        <w:rPr>
-          <w:rFonts w:ascii="Arial" w:hAnsi="Arial" w:cs="Arial"/>
-          <w:sz w:val="24"/>
-          <w:szCs w:val="24"/>
-        </w:rPr>
-        <w:t xml:space="preserve"> </w:t>
-      </w:r>
-      <w:proofErr w:type="spellStart"/>
-      <w:proofErr w:type="gramStart"/>
-      <w:r>
-        <w:rPr>
-          <w:rFonts w:ascii="Arial" w:hAnsi="Arial" w:cs="Arial"/>
-          <w:sz w:val="24"/>
-          <w:szCs w:val="24"/>
-        </w:rPr>
-        <w:t>to</w:t>
-      </w:r>
-      <w:proofErr w:type="spellEnd"/>
-      <w:r>
-        <w:rPr>
-          <w:rFonts w:ascii="Arial" w:hAnsi="Arial" w:cs="Arial"/>
-          <w:sz w:val="24"/>
-          <w:szCs w:val="24"/>
-        </w:rPr>
-        <w:t xml:space="preserve"> Encode</w:t>
-      </w:r>
-      <w:proofErr w:type="gramEnd"/>
-      <w:r>
-        <w:rPr>
-          <w:rFonts w:ascii="Arial" w:hAnsi="Arial" w:cs="Arial"/>
-          <w:sz w:val="24"/>
-          <w:szCs w:val="24"/>
-        </w:rPr>
-        <w:t xml:space="preserve"> </w:t>
-      </w:r>
-      <w:proofErr w:type="spellStart"/>
-      <w:r>
-        <w:rPr>
-          <w:rFonts w:ascii="Arial" w:hAnsi="Arial" w:cs="Arial"/>
-          <w:sz w:val="24"/>
-          <w:szCs w:val="24"/>
-        </w:rPr>
-        <w:t>and</w:t>
-      </w:r>
-      <w:proofErr w:type="spellEnd"/>
-      <w:r>
-        <w:rPr>
-          <w:rFonts w:ascii="Arial" w:hAnsi="Arial" w:cs="Arial"/>
-          <w:sz w:val="24"/>
-          <w:szCs w:val="24"/>
-        </w:rPr>
-        <w:t xml:space="preserve"> </w:t>
-      </w:r>
-      <w:proofErr w:type="spellStart"/>
-      <w:r>
-        <w:rPr>
-          <w:rFonts w:ascii="Arial" w:hAnsi="Arial" w:cs="Arial"/>
-          <w:sz w:val="24"/>
-          <w:szCs w:val="24"/>
-        </w:rPr>
-        <w:t>Decode</w:t>
-      </w:r>
-      <w:proofErr w:type="spellEnd"/>
-      <w:r>
-        <w:rPr>
-          <w:rFonts w:ascii="Arial" w:hAnsi="Arial" w:cs="Arial"/>
-          <w:sz w:val="24"/>
-          <w:szCs w:val="24"/>
-        </w:rPr>
-        <w:t xml:space="preserve"> </w:t>
-      </w:r>
-      <w:proofErr w:type="spellStart"/>
-      <w:r>
-        <w:rPr>
-          <w:rFonts w:ascii="Arial" w:hAnsi="Arial" w:cs="Arial"/>
-          <w:sz w:val="24"/>
-          <w:szCs w:val="24"/>
-        </w:rPr>
-        <w:t>Image</w:t>
-      </w:r>
-      <w:proofErr w:type="spellEnd"/>
-      <w:r>
-        <w:rPr>
-          <w:rFonts w:ascii="Arial" w:hAnsi="Arial" w:cs="Arial"/>
-          <w:sz w:val="24"/>
-          <w:szCs w:val="24"/>
-        </w:rPr>
-        <w:t xml:space="preserve"> in Base64 in Android? – </w:t>
-      </w:r>
-      <w:proofErr w:type="spellStart"/>
-      <w:r>
-        <w:rPr>
-          <w:rFonts w:ascii="Arial" w:hAnsi="Arial" w:cs="Arial"/>
-          <w:sz w:val="24"/>
-          <w:szCs w:val="24"/>
-        </w:rPr>
-        <w:t>Disponivel</w:t>
-      </w:r>
-      <w:proofErr w:type="spellEnd"/>
-      <w:r>
-        <w:rPr>
-          <w:rFonts w:ascii="Arial" w:hAnsi="Arial" w:cs="Arial"/>
-          <w:sz w:val="24"/>
-          <w:szCs w:val="24"/>
-        </w:rPr>
-        <w:t xml:space="preserve"> em: </w:t>
+      <w:r>
+        <w:rPr>
+          <w:rFonts w:ascii="Arial" w:hAnsi="Arial" w:cs="Arial"/>
+          <w:sz w:val="24"/>
+          <w:szCs w:val="24"/>
+        </w:rPr>
+        <w:t xml:space="preserve">How to Encode and Decode Image in Base64 in Android? – Disponivel em: </w:t>
       </w:r>
       <w:hyperlink r:id="rId32" w:history="1">
         <w:r>
@@ -34950,10 +34186,6 @@
 </file>
 
 <file path=customXml/item1.xml><?xml version="1.0" encoding="utf-8"?>
-<b:Sources xmlns:b="http://schemas.openxmlformats.org/officeDocument/2006/bibliography" xmlns="http://schemas.openxmlformats.org/officeDocument/2006/bibliography" SelectedStyle="\APA.XSL" StyleName="APA"/>
-</file>
-
-<file path=customXml/item2.xml><?xml version="1.0" encoding="utf-8"?>
 <p:properties xmlns:p="http://schemas.microsoft.com/office/2006/metadata/properties" xmlns:xsi="http://www.w3.org/2001/XMLSchema-instance" xmlns:pc="http://schemas.microsoft.com/office/infopath/2007/PartnerControls">
   <documentManagement>
     <ReferenceId xmlns="8463b8f9-e999-4bd4-b48a-836630dc9b2d" xsi:nil="true"/>
@@ -34961,16 +34193,11 @@
 </p:properties>
 </file>
 
-<file path=customXml/item3.xml><?xml version="1.0" encoding="utf-8"?>
-<?mso-contentType ?>
-<FormTemplates xmlns="http://schemas.microsoft.com/sharepoint/v3/contenttype/forms">
-  <Display>DocumentLibraryForm</Display>
-  <Edit>DocumentLibraryForm</Edit>
-  <New>DocumentLibraryForm</New>
-</FormTemplates>
+<file path=customXml/item2.xml><?xml version="1.0" encoding="utf-8"?>
+<b:Sources xmlns:b="http://schemas.openxmlformats.org/officeDocument/2006/bibliography" xmlns="http://schemas.openxmlformats.org/officeDocument/2006/bibliography" SelectedStyle="\APA.XSL" StyleName="APA"/>
 </file>
 
-<file path=customXml/item4.xml><?xml version="1.0" encoding="utf-8"?>
+<file path=customXml/item3.xml><?xml version="1.0" encoding="utf-8"?>
 <ct:contentTypeSchema xmlns:ct="http://schemas.microsoft.com/office/2006/metadata/contentType" xmlns:ma="http://schemas.microsoft.com/office/2006/metadata/properties/metaAttributes" ct:_="" ma:_="" ma:contentTypeName="Documento" ma:contentTypeID="0x010100FD6F1BF25730B74D9D6A8C0B0FFB548E" ma:contentTypeVersion="9" ma:contentTypeDescription="Crie um novo documento." ma:contentTypeScope="" ma:versionID="3174161924d5247cc7e3f96e3b9301f3">
   <xsd:schema xmlns:xsd="http://www.w3.org/2001/XMLSchema" xmlns:xs="http://www.w3.org/2001/XMLSchema" xmlns:p="http://schemas.microsoft.com/office/2006/metadata/properties" xmlns:ns2="8463b8f9-e999-4bd4-b48a-836630dc9b2d" targetNamespace="http://schemas.microsoft.com/office/2006/metadata/properties" ma:root="true" ma:fieldsID="51f213030ab1d1bd56fae518e3950f8a" ns2:_="">
     <xsd:import namespace="8463b8f9-e999-4bd4-b48a-836630dc9b2d"/>
@@ -35148,15 +34375,16 @@
 </ct:contentTypeSchema>
 </file>
 
-<file path=customXml/itemProps1.xml><?xml version="1.0" encoding="utf-8"?>
-<ds:datastoreItem xmlns:ds="http://schemas.openxmlformats.org/officeDocument/2006/customXml" ds:itemID="{F24C8BDF-67DA-4DF0-BAB8-443F1B8DCCA9}">
-  <ds:schemaRefs>
-    <ds:schemaRef ds:uri="http://schemas.openxmlformats.org/officeDocument/2006/bibliography"/>
-  </ds:schemaRefs>
-</ds:datastoreItem>
+<file path=customXml/item4.xml><?xml version="1.0" encoding="utf-8"?>
+<?mso-contentType ?>
+<FormTemplates xmlns="http://schemas.microsoft.com/sharepoint/v3/contenttype/forms">
+  <Display>DocumentLibraryForm</Display>
+  <Edit>DocumentLibraryForm</Edit>
+  <New>DocumentLibraryForm</New>
+</FormTemplates>
 </file>
 
-<file path=customXml/itemProps2.xml><?xml version="1.0" encoding="utf-8"?>
+<file path=customXml/itemProps1.xml><?xml version="1.0" encoding="utf-8"?>
 <ds:datastoreItem xmlns:ds="http://schemas.openxmlformats.org/officeDocument/2006/customXml" ds:itemID="{EA7BD0EB-3849-496C-BCCB-BE0FA6B9C831}">
   <ds:schemaRefs>
     <ds:schemaRef ds:uri="http://schemas.microsoft.com/office/2006/metadata/properties"/>
@@ -35166,15 +34394,15 @@
 </ds:datastoreItem>
 </file>
 
-<file path=customXml/itemProps3.xml><?xml version="1.0" encoding="utf-8"?>
-<ds:datastoreItem xmlns:ds="http://schemas.openxmlformats.org/officeDocument/2006/customXml" ds:itemID="{ED7DAD60-D32B-40E6-8804-998E0CFEEF80}">
+<file path=customXml/itemProps2.xml><?xml version="1.0" encoding="utf-8"?>
+<ds:datastoreItem xmlns:ds="http://schemas.openxmlformats.org/officeDocument/2006/customXml" ds:itemID="{F24C8BDF-67DA-4DF0-BAB8-443F1B8DCCA9}">
   <ds:schemaRefs>
-    <ds:schemaRef ds:uri="http://schemas.microsoft.com/sharepoint/v3/contenttype/forms"/>
+    <ds:schemaRef ds:uri="http://schemas.openxmlformats.org/officeDocument/2006/bibliography"/>
   </ds:schemaRefs>
 </ds:datastoreItem>
 </file>
 
-<file path=customXml/itemProps4.xml><?xml version="1.0" encoding="utf-8"?>
+<file path=customXml/itemProps3.xml><?xml version="1.0" encoding="utf-8"?>
 <ds:datastoreItem xmlns:ds="http://schemas.openxmlformats.org/officeDocument/2006/customXml" ds:itemID="{21712CA2-A49D-4B52-877A-74199ACE2B65}">
   <ds:schemaRefs>
     <ds:schemaRef ds:uri="http://schemas.microsoft.com/office/2006/metadata/contentType"/>
@@ -35190,4 +34418,12 @@
     <ds:schemaRef ds:uri="http://schemas.microsoft.com/internal/obd"/>
   </ds:schemaRefs>
 </ds:datastoreItem>
+</file>
+
+<file path=customXml/itemProps4.xml><?xml version="1.0" encoding="utf-8"?>
+<ds:datastoreItem xmlns:ds="http://schemas.openxmlformats.org/officeDocument/2006/customXml" ds:itemID="{ED7DAD60-D32B-40E6-8804-998E0CFEEF80}">
+  <ds:schemaRefs>
+    <ds:schemaRef ds:uri="http://schemas.microsoft.com/sharepoint/v3/contenttype/forms"/>
+  </ds:schemaRefs>
+</ds:datastoreItem>
 </file>
</xml_diff>